<commit_message>
Cleanup for Hak5 post
Updated to use the payload I actually use, cleanup repository for
unneeded files (though for this repo I'll keep binaries available),
better documentation and MD.
</commit_message>
<xml_diff>
--- a/Docs/SmartFileExtract.docx
+++ b/Docs/SmartFileExtract.docx
@@ -49,15 +49,7 @@
               <w:rPr>
                 <w:rFonts w:ascii="Segoe UI Semibold" w:hAnsi="Segoe UI Semibold" w:cs="Segoe UI Semibold"/>
               </w:rPr>
-              <w:t xml:space="preserve"> Forensics and </w:t>
-            </w:r>
-            <w:bookmarkStart w:id="0" w:name="_GoBack"/>
-            <w:bookmarkEnd w:id="0"/>
-            <w:r>
-              <w:rPr>
-                <w:rFonts w:ascii="Segoe UI Semibold" w:hAnsi="Segoe UI Semibold" w:cs="Segoe UI Semibold"/>
-              </w:rPr>
-              <w:t>Exfiltration</w:t>
+              <w:t xml:space="preserve"> Forensics and Exfiltration</w:t>
             </w:r>
           </w:p>
           <w:p>
@@ -109,7 +101,39 @@
                 <w:sz w:val="20"/>
                 <w:szCs w:val="20"/>
               </w:rPr>
-              <w:t xml:space="preserve">Find files by pattern and keyword and extract to a specified location. Optionally stop copy after </w:t>
+              <w:t>Find files by pattern and keyword</w:t>
+            </w:r>
+            <w:r>
+              <w:rPr>
+                <w:rFonts w:ascii="Segoe UI Semilight" w:hAnsi="Segoe UI Semilight" w:cs="Segoe UI Semilight"/>
+                <w:sz w:val="20"/>
+                <w:szCs w:val="20"/>
+              </w:rPr>
+              <w:t>, then</w:t>
+            </w:r>
+            <w:r>
+              <w:rPr>
+                <w:rFonts w:ascii="Segoe UI Semilight" w:hAnsi="Segoe UI Semilight" w:cs="Segoe UI Semilight"/>
+                <w:sz w:val="20"/>
+                <w:szCs w:val="20"/>
+              </w:rPr>
+              <w:t xml:space="preserve"> extract </w:t>
+            </w:r>
+            <w:r>
+              <w:rPr>
+                <w:rFonts w:ascii="Segoe UI Semilight" w:hAnsi="Segoe UI Semilight" w:cs="Segoe UI Semilight"/>
+                <w:sz w:val="20"/>
+                <w:szCs w:val="20"/>
+              </w:rPr>
+              <w:t>them to a specific</w:t>
+            </w:r>
+            <w:r>
+              <w:rPr>
+                <w:rFonts w:ascii="Segoe UI Semilight" w:hAnsi="Segoe UI Semilight" w:cs="Segoe UI Semilight"/>
+                <w:sz w:val="20"/>
+                <w:szCs w:val="20"/>
+              </w:rPr>
+              <w:t xml:space="preserve"> location. Optionally stop copy after </w:t>
             </w:r>
             <w:r>
               <w:rPr>
@@ -151,7 +175,15 @@
                 <w:sz w:val="20"/>
                 <w:szCs w:val="20"/>
               </w:rPr>
-              <w:t>. Stealthy status windows may be used as necessary.</w:t>
+              <w:t xml:space="preserve">. Stealthy status </w:t>
+            </w:r>
+            <w:r>
+              <w:rPr>
+                <w:rFonts w:ascii="Segoe UI Semilight" w:hAnsi="Segoe UI Semilight" w:cs="Segoe UI Semilight"/>
+                <w:sz w:val="20"/>
+                <w:szCs w:val="20"/>
+              </w:rPr>
+              <w:t>windows included for covert extraction.</w:t>
             </w:r>
           </w:p>
           <w:p>
@@ -498,12 +530,6 @@
           <w:rFonts w:ascii="Segoe UI Semilight" w:hAnsi="Segoe UI Semilight" w:cs="Segoe UI Semilight"/>
         </w:rPr>
       </w:pPr>
-      <w:r>
-        <w:rPr>
-          <w:rFonts w:ascii="Segoe UI Semilight" w:hAnsi="Segoe UI Semilight" w:cs="Segoe UI Semilight"/>
-        </w:rPr>
-        <w:t xml:space="preserve">The </w:t>
-      </w:r>
       <w:proofErr w:type="spellStart"/>
       <w:r>
         <w:rPr>
@@ -516,49 +542,170 @@
         <w:rPr>
           <w:rFonts w:ascii="Segoe UI Semilight" w:hAnsi="Segoe UI Semilight" w:cs="Segoe UI Semilight"/>
         </w:rPr>
-        <w:t xml:space="preserve"> is the copy utility you wished you had when you have had to rely on scripting. Yes, you can find patterns and copy to a location, but you can also use additional features:</w:t>
-      </w:r>
-    </w:p>
-    <w:p>
-      <w:pPr>
-        <w:spacing w:after="0"/>
-        <w:rPr>
-          <w:rFonts w:ascii="Segoe UI Semilight" w:hAnsi="Segoe UI Semilight" w:cs="Segoe UI Semilight"/>
-        </w:rPr>
-      </w:pPr>
-      <w:r>
-        <w:rPr>
-          <w:rFonts w:ascii="Segoe UI Semilight" w:hAnsi="Segoe UI Semilight" w:cs="Segoe UI Semilight"/>
-        </w:rPr>
-        <w:t>Find keywords in any file.</w:t>
-      </w:r>
-    </w:p>
-    <w:p>
-      <w:pPr>
-        <w:spacing w:after="0"/>
-        <w:rPr>
-          <w:rFonts w:ascii="Segoe UI Semilight" w:hAnsi="Segoe UI Semilight" w:cs="Segoe UI Semilight"/>
-        </w:rPr>
-      </w:pPr>
-      <w:r>
-        <w:rPr>
-          <w:rFonts w:ascii="Segoe UI Semilight" w:hAnsi="Segoe UI Semilight" w:cs="Segoe UI Semilight"/>
-        </w:rPr>
-        <w:t>Use “curtains” that either show standard progress, no window, or stealthy windows that are either inconspicuous or look like an Install Window.</w:t>
-      </w:r>
-    </w:p>
-    <w:p>
-      <w:pPr>
-        <w:spacing w:after="0"/>
-        <w:rPr>
-          <w:rFonts w:ascii="Segoe UI Semilight" w:hAnsi="Segoe UI Semilight" w:cs="Segoe UI Semilight"/>
-        </w:rPr>
-      </w:pPr>
-      <w:r>
-        <w:rPr>
-          <w:rFonts w:ascii="Segoe UI Semilight" w:hAnsi="Segoe UI Semilight" w:cs="Segoe UI Semilight"/>
-        </w:rPr>
-        <w:t>Best of all, stop the copy after a specified time or amount of MBs have been copied. If you use for security reasons, you will no longer have to worry if your extract will cause an error by filling up the USB (or unplugging the USB prematurely).</w:t>
+        <w:t xml:space="preserve"> is a find-and-copy utility written specifically for the Hak5 </w:t>
+      </w:r>
+      <w:proofErr w:type="spellStart"/>
+      <w:r>
+        <w:rPr>
+          <w:rFonts w:ascii="Segoe UI Semilight" w:hAnsi="Segoe UI Semilight" w:cs="Segoe UI Semilight"/>
+        </w:rPr>
+        <w:t>BashBunny</w:t>
+      </w:r>
+      <w:proofErr w:type="spellEnd"/>
+      <w:r>
+        <w:rPr>
+          <w:rFonts w:ascii="Segoe UI Semilight" w:hAnsi="Segoe UI Semilight" w:cs="Segoe UI Semilight"/>
+        </w:rPr>
+        <w:t xml:space="preserve"> but also is usable as a standalone utility</w:t>
+      </w:r>
+      <w:r>
+        <w:rPr>
+          <w:rFonts w:ascii="Segoe UI Semilight" w:hAnsi="Segoe UI Semilight" w:cs="Segoe UI Semilight"/>
+        </w:rPr>
+        <w:t xml:space="preserve">. </w:t>
+      </w:r>
+      <w:r>
+        <w:rPr>
+          <w:rFonts w:ascii="Segoe UI Semilight" w:hAnsi="Segoe UI Semilight" w:cs="Segoe UI Semilight"/>
+        </w:rPr>
+        <w:t>Files are found by standard patterns (including wildcards) and then copied to any valid path. Additional features:</w:t>
+      </w:r>
+    </w:p>
+    <w:p>
+      <w:pPr>
+        <w:pStyle w:val="ListParagraph"/>
+        <w:numPr>
+          <w:ilvl w:val="0"/>
+          <w:numId w:val="5"/>
+        </w:numPr>
+        <w:spacing w:after="0"/>
+        <w:rPr>
+          <w:rFonts w:ascii="Segoe UI Semilight" w:hAnsi="Segoe UI Semilight" w:cs="Segoe UI Semilight"/>
+        </w:rPr>
+      </w:pPr>
+      <w:r>
+        <w:rPr>
+          <w:rFonts w:ascii="Segoe UI Semilight" w:hAnsi="Segoe UI Semilight" w:cs="Segoe UI Semilight"/>
+        </w:rPr>
+        <w:t xml:space="preserve">Find </w:t>
+      </w:r>
+      <w:r>
+        <w:rPr>
+          <w:rFonts w:ascii="Segoe UI Semilight" w:hAnsi="Segoe UI Semilight" w:cs="Segoe UI Semilight"/>
+        </w:rPr>
+        <w:t xml:space="preserve">by seeking </w:t>
+      </w:r>
+      <w:r>
+        <w:rPr>
+          <w:rFonts w:ascii="Segoe UI Semilight" w:hAnsi="Segoe UI Semilight" w:cs="Segoe UI Semilight"/>
+        </w:rPr>
+        <w:t>keywords in any file.</w:t>
+      </w:r>
+    </w:p>
+    <w:p>
+      <w:pPr>
+        <w:pStyle w:val="ListParagraph"/>
+        <w:numPr>
+          <w:ilvl w:val="0"/>
+          <w:numId w:val="5"/>
+        </w:numPr>
+        <w:spacing w:after="0"/>
+        <w:rPr>
+          <w:rFonts w:ascii="Segoe UI Semilight" w:hAnsi="Segoe UI Semilight" w:cs="Segoe UI Semilight"/>
+        </w:rPr>
+      </w:pPr>
+      <w:r>
+        <w:rPr>
+          <w:rFonts w:ascii="Segoe UI Semilight" w:hAnsi="Segoe UI Semilight" w:cs="Segoe UI Semilight"/>
+        </w:rPr>
+        <w:t xml:space="preserve">Use “curtains” that show standard progress, no window, or stealthy windows that are either inconspicuous or look </w:t>
+      </w:r>
+      <w:r>
+        <w:rPr>
+          <w:rFonts w:ascii="Segoe UI Semilight" w:hAnsi="Segoe UI Semilight" w:cs="Segoe UI Semilight"/>
+        </w:rPr>
+        <w:t>just like a regular install w</w:t>
+      </w:r>
+      <w:r>
+        <w:rPr>
+          <w:rFonts w:ascii="Segoe UI Semilight" w:hAnsi="Segoe UI Semilight" w:cs="Segoe UI Semilight"/>
+        </w:rPr>
+        <w:t>indow.</w:t>
+      </w:r>
+    </w:p>
+    <w:p>
+      <w:pPr>
+        <w:pStyle w:val="ListParagraph"/>
+        <w:numPr>
+          <w:ilvl w:val="0"/>
+          <w:numId w:val="5"/>
+        </w:numPr>
+        <w:spacing w:after="0"/>
+        <w:rPr>
+          <w:rFonts w:ascii="Segoe UI Semilight" w:hAnsi="Segoe UI Semilight" w:cs="Segoe UI Semilight"/>
+        </w:rPr>
+      </w:pPr>
+      <w:r>
+        <w:rPr>
+          <w:rFonts w:ascii="Segoe UI Semilight" w:hAnsi="Segoe UI Semilight" w:cs="Segoe UI Semilight"/>
+        </w:rPr>
+        <w:t xml:space="preserve">Best of all, stop the copy after a specified time or amount </w:t>
+      </w:r>
+      <w:r>
+        <w:rPr>
+          <w:rFonts w:ascii="Segoe UI Semilight" w:hAnsi="Segoe UI Semilight" w:cs="Segoe UI Semilight"/>
+        </w:rPr>
+        <w:t>in MBs has</w:t>
+      </w:r>
+      <w:r>
+        <w:rPr>
+          <w:rFonts w:ascii="Segoe UI Semilight" w:hAnsi="Segoe UI Semilight" w:cs="Segoe UI Semilight"/>
+        </w:rPr>
+        <w:t xml:space="preserve"> been copied. If you use </w:t>
+      </w:r>
+      <w:r>
+        <w:rPr>
+          <w:rFonts w:ascii="Segoe UI Semilight" w:hAnsi="Segoe UI Semilight" w:cs="Segoe UI Semilight"/>
+        </w:rPr>
+        <w:t xml:space="preserve">the utility </w:t>
+      </w:r>
+      <w:r>
+        <w:rPr>
+          <w:rFonts w:ascii="Segoe UI Semilight" w:hAnsi="Segoe UI Semilight" w:cs="Segoe UI Semilight"/>
+        </w:rPr>
+        <w:t xml:space="preserve">for security reasons, you will no longer have to worry if your extract will cause an error by filling up the </w:t>
+      </w:r>
+      <w:proofErr w:type="spellStart"/>
+      <w:r>
+        <w:rPr>
+          <w:rFonts w:ascii="Segoe UI Semilight" w:hAnsi="Segoe UI Semilight" w:cs="Segoe UI Semilight"/>
+        </w:rPr>
+        <w:t>BashBunny</w:t>
+      </w:r>
+      <w:proofErr w:type="spellEnd"/>
+      <w:r>
+        <w:rPr>
+          <w:rFonts w:ascii="Segoe UI Semilight" w:hAnsi="Segoe UI Semilight" w:cs="Segoe UI Semilight"/>
+        </w:rPr>
+        <w:t xml:space="preserve"> or </w:t>
+      </w:r>
+      <w:r>
+        <w:rPr>
+          <w:rFonts w:ascii="Segoe UI Semilight" w:hAnsi="Segoe UI Semilight" w:cs="Segoe UI Semilight"/>
+        </w:rPr>
+        <w:t xml:space="preserve">USB (or unplugging the </w:t>
+      </w:r>
+      <w:r>
+        <w:rPr>
+          <w:rFonts w:ascii="Segoe UI Semilight" w:hAnsi="Segoe UI Semilight" w:cs="Segoe UI Semilight"/>
+        </w:rPr>
+        <w:t>device</w:t>
+      </w:r>
+      <w:r>
+        <w:rPr>
+          <w:rFonts w:ascii="Segoe UI Semilight" w:hAnsi="Segoe UI Semilight" w:cs="Segoe UI Semilight"/>
+        </w:rPr>
+        <w:t xml:space="preserve"> prematurely).</w:t>
       </w:r>
     </w:p>
     <w:p>
@@ -617,7 +764,37 @@
         <w:rPr>
           <w:rFonts w:ascii="Segoe UI Semilight" w:hAnsi="Segoe UI Semilight" w:cs="Segoe UI Semilight"/>
         </w:rPr>
-        <w:t>Find files for backup</w:t>
+        <w:t xml:space="preserve">Extract using </w:t>
+      </w:r>
+      <w:r>
+        <w:rPr>
+          <w:rFonts w:ascii="Segoe UI Semilight" w:hAnsi="Segoe UI Semilight" w:cs="Segoe UI Semilight"/>
+        </w:rPr>
+        <w:t xml:space="preserve">the Hak5 </w:t>
+      </w:r>
+      <w:r>
+        <w:rPr>
+          <w:rFonts w:ascii="Segoe UI Semilight" w:hAnsi="Segoe UI Semilight" w:cs="Segoe UI Semilight"/>
+        </w:rPr>
+        <w:t xml:space="preserve">Bash Bunny </w:t>
+      </w:r>
+      <w:r>
+        <w:rPr>
+          <w:rFonts w:ascii="Segoe UI Semilight" w:hAnsi="Segoe UI Semilight" w:cs="Segoe UI Semilight"/>
+        </w:rPr>
+        <w:t>for</w:t>
+      </w:r>
+      <w:r>
+        <w:rPr>
+          <w:rFonts w:ascii="Segoe UI Semilight" w:hAnsi="Segoe UI Semilight" w:cs="Segoe UI Semilight"/>
+        </w:rPr>
+        <w:t xml:space="preserve"> security testing</w:t>
+      </w:r>
+      <w:r>
+        <w:rPr>
+          <w:rFonts w:ascii="Segoe UI Semilight" w:hAnsi="Segoe UI Semilight" w:cs="Segoe UI Semilight"/>
+        </w:rPr>
+        <w:t>.</w:t>
       </w:r>
     </w:p>
     <w:p>
@@ -636,7 +813,13 @@
         <w:rPr>
           <w:rFonts w:ascii="Segoe UI Semilight" w:hAnsi="Segoe UI Semilight" w:cs="Segoe UI Semilight"/>
         </w:rPr>
-        <w:t>Audit PCs for security risk</w:t>
+        <w:t>Find files for backup</w:t>
+      </w:r>
+      <w:r>
+        <w:rPr>
+          <w:rFonts w:ascii="Segoe UI Semilight" w:hAnsi="Segoe UI Semilight" w:cs="Segoe UI Semilight"/>
+        </w:rPr>
+        <w:t>.</w:t>
       </w:r>
     </w:p>
     <w:p>
@@ -655,7 +838,13 @@
         <w:rPr>
           <w:rFonts w:ascii="Segoe UI Semilight" w:hAnsi="Segoe UI Semilight" w:cs="Segoe UI Semilight"/>
         </w:rPr>
-        <w:t>Extract using Bash Bunny in security testing</w:t>
+        <w:t>Audit PCs for security risk</w:t>
+      </w:r>
+      <w:r>
+        <w:rPr>
+          <w:rFonts w:ascii="Segoe UI Semilight" w:hAnsi="Segoe UI Semilight" w:cs="Segoe UI Semilight"/>
+        </w:rPr>
+        <w:t>s.</w:t>
       </w:r>
     </w:p>
     <w:p>
@@ -676,6 +865,12 @@
         </w:rPr>
         <w:t>Acquire forensics data right under hostile party’s noses</w:t>
       </w:r>
+      <w:r>
+        <w:rPr>
+          <w:rFonts w:ascii="Segoe UI Semilight" w:hAnsi="Segoe UI Semilight" w:cs="Segoe UI Semilight"/>
+        </w:rPr>
+        <w:t>.</w:t>
+      </w:r>
     </w:p>
     <w:p>
       <w:pPr>
@@ -695,19 +890,11 @@
         </w:rPr>
         <w:t>General file management usage</w:t>
       </w:r>
-    </w:p>
-    <w:p>
-      <w:pPr>
-        <w:spacing w:after="0"/>
-        <w:rPr>
-          <w:rFonts w:ascii="Segoe UI Semilight" w:hAnsi="Segoe UI Semilight" w:cs="Segoe UI Semilight"/>
-        </w:rPr>
-      </w:pPr>
-      <w:r>
-        <w:rPr>
-          <w:rFonts w:ascii="Segoe UI Semilight" w:hAnsi="Segoe UI Semilight" w:cs="Segoe UI Semilight"/>
-        </w:rPr>
-        <w:t>I’m certain there are additional uses that anybody would find.</w:t>
+      <w:r>
+        <w:rPr>
+          <w:rFonts w:ascii="Segoe UI Semilight" w:hAnsi="Segoe UI Semilight" w:cs="Segoe UI Semilight"/>
+        </w:rPr>
+        <w:t>.</w:t>
       </w:r>
     </w:p>
     <w:p>
@@ -741,11 +928,55 @@
           <w:rFonts w:ascii="Segoe UI Semilight" w:hAnsi="Segoe UI Semilight" w:cs="Segoe UI Semilight"/>
         </w:rPr>
       </w:pPr>
-      <w:r>
-        <w:rPr>
-          <w:rFonts w:ascii="Segoe UI Semilight" w:hAnsi="Segoe UI Semilight" w:cs="Segoe UI Semilight"/>
-        </w:rPr>
-        <w:t>This is not exploiting a vulnerability – if anything this is for post exploitation for pen testing.</w:t>
+      <w:proofErr w:type="spellStart"/>
+      <w:r>
+        <w:rPr>
+          <w:rFonts w:ascii="Segoe UI Semilight" w:hAnsi="Segoe UI Semilight" w:cs="Segoe UI Semilight"/>
+        </w:rPr>
+        <w:t>SmartFileExtract</w:t>
+      </w:r>
+      <w:proofErr w:type="spellEnd"/>
+      <w:r>
+        <w:rPr>
+          <w:rFonts w:ascii="Segoe UI Semilight" w:hAnsi="Segoe UI Semilight" w:cs="Segoe UI Semilight"/>
+        </w:rPr>
+        <w:t xml:space="preserve"> is not exploiting a vulnerability – if anything</w:t>
+      </w:r>
+      <w:r>
+        <w:rPr>
+          <w:rFonts w:ascii="Segoe UI Semilight" w:hAnsi="Segoe UI Semilight" w:cs="Segoe UI Semilight"/>
+        </w:rPr>
+        <w:t>,</w:t>
+      </w:r>
+      <w:r>
+        <w:rPr>
+          <w:rFonts w:ascii="Segoe UI Semilight" w:hAnsi="Segoe UI Semilight" w:cs="Segoe UI Semilight"/>
+        </w:rPr>
+        <w:t xml:space="preserve"> this is for </w:t>
+      </w:r>
+      <w:r>
+        <w:rPr>
+          <w:rFonts w:ascii="Segoe UI Semilight" w:hAnsi="Segoe UI Semilight" w:cs="Segoe UI Semilight"/>
+        </w:rPr>
+        <w:t xml:space="preserve">the </w:t>
+      </w:r>
+      <w:r>
+        <w:rPr>
+          <w:rFonts w:ascii="Segoe UI Semilight" w:hAnsi="Segoe UI Semilight" w:cs="Segoe UI Semilight"/>
+        </w:rPr>
+        <w:t xml:space="preserve">post exploitation </w:t>
+      </w:r>
+      <w:r>
+        <w:rPr>
+          <w:rFonts w:ascii="Segoe UI Semilight" w:hAnsi="Segoe UI Semilight" w:cs="Segoe UI Semilight"/>
+        </w:rPr>
+        <w:t>phase during</w:t>
+      </w:r>
+      <w:r>
+        <w:rPr>
+          <w:rFonts w:ascii="Segoe UI Semilight" w:hAnsi="Segoe UI Semilight" w:cs="Segoe UI Semilight"/>
+        </w:rPr>
+        <w:t xml:space="preserve"> pen testing.</w:t>
       </w:r>
     </w:p>
     <w:p>
@@ -779,17 +1010,117 @@
           <w:rFonts w:ascii="Segoe UI Semilight" w:hAnsi="Segoe UI Semilight" w:cs="Segoe UI Semilight"/>
         </w:rPr>
       </w:pPr>
-      <w:r>
-        <w:rPr>
-          <w:rFonts w:ascii="Segoe UI Semilight" w:hAnsi="Segoe UI Semilight" w:cs="Segoe UI Semilight"/>
-        </w:rPr>
-        <w:t xml:space="preserve">Smart File Extract </w:t>
-      </w:r>
-      <w:r>
-        <w:rPr>
-          <w:rFonts w:ascii="Segoe UI Semilight" w:hAnsi="Segoe UI Semilight" w:cs="Segoe UI Semilight"/>
-        </w:rPr>
-        <w:t xml:space="preserve">takes several arguments that are obvious, such as the file pattern to find, the drives to seek, and where to copy the extract. Optionally a keyword may be specified (which will slow down the search). For stealth, </w:t>
+      <w:proofErr w:type="spellStart"/>
+      <w:r>
+        <w:rPr>
+          <w:rFonts w:ascii="Segoe UI Semilight" w:hAnsi="Segoe UI Semilight" w:cs="Segoe UI Semilight"/>
+        </w:rPr>
+        <w:t>SmartFile</w:t>
+      </w:r>
+      <w:r>
+        <w:rPr>
+          <w:rFonts w:ascii="Segoe UI Semilight" w:hAnsi="Segoe UI Semilight" w:cs="Segoe UI Semilight"/>
+        </w:rPr>
+        <w:t>Extract</w:t>
+      </w:r>
+      <w:proofErr w:type="spellEnd"/>
+      <w:r>
+        <w:rPr>
+          <w:rFonts w:ascii="Segoe UI Semilight" w:hAnsi="Segoe UI Semilight" w:cs="Segoe UI Semilight"/>
+        </w:rPr>
+        <w:t xml:space="preserve"> </w:t>
+      </w:r>
+      <w:r>
+        <w:rPr>
+          <w:rFonts w:ascii="Segoe UI Semilight" w:hAnsi="Segoe UI Semilight" w:cs="Segoe UI Semilight"/>
+        </w:rPr>
+        <w:t>runs from the command line using three mandatory parameters:</w:t>
+      </w:r>
+      <w:r>
+        <w:rPr>
+          <w:rFonts w:ascii="Segoe UI Semilight" w:hAnsi="Segoe UI Semilight" w:cs="Segoe UI Semilight"/>
+        </w:rPr>
+        <w:t xml:space="preserve"> the file pattern to find</w:t>
+      </w:r>
+      <w:r>
+        <w:rPr>
+          <w:rFonts w:ascii="Segoe UI Semilight" w:hAnsi="Segoe UI Semilight" w:cs="Segoe UI Semilight"/>
+        </w:rPr>
+        <w:t xml:space="preserve"> (/file)</w:t>
+      </w:r>
+      <w:r>
+        <w:rPr>
+          <w:rFonts w:ascii="Segoe UI Semilight" w:hAnsi="Segoe UI Semilight" w:cs="Segoe UI Semilight"/>
+        </w:rPr>
+        <w:t>,</w:t>
+      </w:r>
+      <w:r>
+        <w:rPr>
+          <w:rFonts w:ascii="Segoe UI Semilight" w:hAnsi="Segoe UI Semilight" w:cs="Segoe UI Semilight"/>
+        </w:rPr>
+        <w:t xml:space="preserve"> </w:t>
+      </w:r>
+      <w:r>
+        <w:rPr>
+          <w:rFonts w:ascii="Segoe UI Semilight" w:hAnsi="Segoe UI Semilight" w:cs="Segoe UI Semilight"/>
+        </w:rPr>
+        <w:t>the drives to seek</w:t>
+      </w:r>
+      <w:r>
+        <w:rPr>
+          <w:rFonts w:ascii="Segoe UI Semilight" w:hAnsi="Segoe UI Semilight" w:cs="Segoe UI Semilight"/>
+        </w:rPr>
+        <w:t xml:space="preserve"> (/drive)</w:t>
+      </w:r>
+      <w:r>
+        <w:rPr>
+          <w:rFonts w:ascii="Segoe UI Semilight" w:hAnsi="Segoe UI Semilight" w:cs="Segoe UI Semilight"/>
+        </w:rPr>
+        <w:t xml:space="preserve">, and where to copy the </w:t>
+      </w:r>
+      <w:r>
+        <w:rPr>
+          <w:rFonts w:ascii="Segoe UI Semilight" w:hAnsi="Segoe UI Semilight" w:cs="Segoe UI Semilight"/>
+        </w:rPr>
+        <w:t>found files</w:t>
+      </w:r>
+      <w:r>
+        <w:rPr>
+          <w:rFonts w:ascii="Segoe UI Semilight" w:hAnsi="Segoe UI Semilight" w:cs="Segoe UI Semilight"/>
+        </w:rPr>
+        <w:t xml:space="preserve"> (/</w:t>
+      </w:r>
+      <w:proofErr w:type="spellStart"/>
+      <w:r>
+        <w:rPr>
+          <w:rFonts w:ascii="Segoe UI Semilight" w:hAnsi="Segoe UI Semilight" w:cs="Segoe UI Semilight"/>
+        </w:rPr>
+        <w:t>copyto</w:t>
+      </w:r>
+      <w:proofErr w:type="spellEnd"/>
+      <w:r>
+        <w:rPr>
+          <w:rFonts w:ascii="Segoe UI Semilight" w:hAnsi="Segoe UI Semilight" w:cs="Segoe UI Semilight"/>
+        </w:rPr>
+        <w:t>)</w:t>
+      </w:r>
+      <w:r>
+        <w:rPr>
+          <w:rFonts w:ascii="Segoe UI Semilight" w:hAnsi="Segoe UI Semilight" w:cs="Segoe UI Semilight"/>
+        </w:rPr>
+        <w:t>. Optiona</w:t>
+      </w:r>
+      <w:r>
+        <w:rPr>
+          <w:rFonts w:ascii="Segoe UI Semilight" w:hAnsi="Segoe UI Semilight" w:cs="Segoe UI Semilight"/>
+        </w:rPr>
+        <w:t>lly a keyword may be specified – but be aware it will slow down the search (/keyword)</w:t>
+      </w:r>
+      <w:r>
+        <w:rPr>
+          <w:rFonts w:ascii="Segoe UI Semilight" w:hAnsi="Segoe UI Semilight" w:cs="Segoe UI Semilight"/>
+        </w:rPr>
+        <w:t xml:space="preserve">. For stealth, </w:t>
       </w:r>
       <w:r>
         <w:rPr>
@@ -821,7 +1152,25 @@
         <w:rPr>
           <w:rFonts w:ascii="Segoe UI Semilight" w:hAnsi="Segoe UI Semilight" w:cs="Segoe UI Semilight"/>
         </w:rPr>
-        <w:t>give you the status of the copy without showing what you are doing</w:t>
+        <w:t xml:space="preserve">give you the status of the copy without showing what you are </w:t>
+      </w:r>
+      <w:r>
+        <w:rPr>
+          <w:rFonts w:ascii="Segoe UI Semilight" w:hAnsi="Segoe UI Semilight" w:cs="Segoe UI Semilight"/>
+        </w:rPr>
+        <w:t xml:space="preserve">truly </w:t>
+      </w:r>
+      <w:r>
+        <w:rPr>
+          <w:rFonts w:ascii="Segoe UI Semilight" w:hAnsi="Segoe UI Semilight" w:cs="Segoe UI Semilight"/>
+        </w:rPr>
+        <w:t>doing</w:t>
+      </w:r>
+      <w:r>
+        <w:rPr>
+          <w:rFonts w:ascii="Segoe UI Semilight" w:hAnsi="Segoe UI Semilight" w:cs="Segoe UI Semilight"/>
+        </w:rPr>
+        <w:t xml:space="preserve"> (/curtain)</w:t>
       </w:r>
       <w:r>
         <w:rPr>
@@ -833,7 +1182,7 @@
         <w:rPr>
           <w:rFonts w:ascii="Segoe UI Semilight" w:hAnsi="Segoe UI Semilight" w:cs="Segoe UI Semilight"/>
         </w:rPr>
-        <w:t xml:space="preserve"> To further control your copy:</w:t>
+        <w:t xml:space="preserve"> To further control your copy, additional optional parameters include:</w:t>
       </w:r>
     </w:p>
     <w:p>
@@ -844,7 +1193,6 @@
           <w:numId w:val="4"/>
         </w:numPr>
         <w:spacing w:after="0"/>
-        <w:jc w:val="both"/>
         <w:rPr>
           <w:rFonts w:ascii="Segoe UI Semilight" w:hAnsi="Segoe UI Semilight" w:cs="Segoe UI Semilight"/>
         </w:rPr>
@@ -860,6 +1208,26 @@
           <w:rFonts w:ascii="Segoe UI Semilight" w:hAnsi="Segoe UI Semilight" w:cs="Segoe UI Semilight"/>
         </w:rPr>
         <w:t>past which no other files will be copied</w:t>
+      </w:r>
+      <w:r>
+        <w:rPr>
+          <w:rFonts w:ascii="Segoe UI Semilight" w:hAnsi="Segoe UI Semilight" w:cs="Segoe UI Semilight"/>
+        </w:rPr>
+        <w:t xml:space="preserve"> (/</w:t>
+      </w:r>
+      <w:proofErr w:type="spellStart"/>
+      <w:r>
+        <w:rPr>
+          <w:rFonts w:ascii="Segoe UI Semilight" w:hAnsi="Segoe UI Semilight" w:cs="Segoe UI Semilight"/>
+        </w:rPr>
+        <w:t>maxmbs</w:t>
+      </w:r>
+      <w:proofErr w:type="spellEnd"/>
+      <w:r>
+        <w:rPr>
+          <w:rFonts w:ascii="Segoe UI Semilight" w:hAnsi="Segoe UI Semilight" w:cs="Segoe UI Semilight"/>
+        </w:rPr>
+        <w:t>)</w:t>
       </w:r>
     </w:p>
     <w:p>
@@ -870,7 +1238,6 @@
           <w:numId w:val="4"/>
         </w:numPr>
         <w:spacing w:after="0"/>
-        <w:jc w:val="both"/>
         <w:rPr>
           <w:rFonts w:ascii="Segoe UI Semilight" w:hAnsi="Segoe UI Semilight" w:cs="Segoe UI Semilight"/>
         </w:rPr>
@@ -880,6 +1247,26 @@
           <w:rFonts w:ascii="Segoe UI Semilight" w:hAnsi="Segoe UI Semilight" w:cs="Segoe UI Semilight"/>
         </w:rPr>
         <w:t>Total seconds to perform the extract, after which the copy will be killed</w:t>
+      </w:r>
+      <w:r>
+        <w:rPr>
+          <w:rFonts w:ascii="Segoe UI Semilight" w:hAnsi="Segoe UI Semilight" w:cs="Segoe UI Semilight"/>
+        </w:rPr>
+        <w:t xml:space="preserve"> (/</w:t>
+      </w:r>
+      <w:proofErr w:type="spellStart"/>
+      <w:r>
+        <w:rPr>
+          <w:rFonts w:ascii="Segoe UI Semilight" w:hAnsi="Segoe UI Semilight" w:cs="Segoe UI Semilight"/>
+        </w:rPr>
+        <w:t>maxsec</w:t>
+      </w:r>
+      <w:proofErr w:type="spellEnd"/>
+      <w:r>
+        <w:rPr>
+          <w:rFonts w:ascii="Segoe UI Semilight" w:hAnsi="Segoe UI Semilight" w:cs="Segoe UI Semilight"/>
+        </w:rPr>
+        <w:t>)</w:t>
       </w:r>
     </w:p>
     <w:p>
@@ -890,16 +1277,22 @@
           <w:numId w:val="4"/>
         </w:numPr>
         <w:spacing w:after="0"/>
-        <w:jc w:val="both"/>
-        <w:rPr>
-          <w:rFonts w:ascii="Segoe UI Semilight" w:hAnsi="Segoe UI Semilight" w:cs="Segoe UI Semilight"/>
-        </w:rPr>
-      </w:pPr>
-      <w:r>
-        <w:rPr>
-          <w:rFonts w:ascii="Segoe UI Semilight" w:hAnsi="Segoe UI Semilight" w:cs="Segoe UI Semilight"/>
-        </w:rPr>
-        <w:t>Performance style tuning: a copy may be made intense (possibly making even screen updates not show) or slow-and-low, delaying copies to for a long but stealthy extract</w:t>
+        <w:rPr>
+          <w:rFonts w:ascii="Segoe UI Semilight" w:hAnsi="Segoe UI Semilight" w:cs="Segoe UI Semilight"/>
+        </w:rPr>
+      </w:pPr>
+      <w:r>
+        <w:rPr>
+          <w:rFonts w:ascii="Segoe UI Semilight" w:hAnsi="Segoe UI Semilight" w:cs="Segoe UI Semilight"/>
+        </w:rPr>
+        <w:lastRenderedPageBreak/>
+        <w:t>Performance style tuning: a copy may be made intense (possibly making even screen updates not show) or slow-and-low, delaying copies for a long but stealthy extract</w:t>
+      </w:r>
+      <w:r>
+        <w:rPr>
+          <w:rFonts w:ascii="Segoe UI Semilight" w:hAnsi="Segoe UI Semilight" w:cs="Segoe UI Semilight"/>
+        </w:rPr>
+        <w:t xml:space="preserve"> (/perf)</w:t>
       </w:r>
     </w:p>
     <w:p>
@@ -923,23 +1316,314 @@
           <w:rFonts w:ascii="Segoe UI Semibold" w:hAnsi="Segoe UI Semibold" w:cs="Segoe UI Semibold"/>
           <w:w w:val="150"/>
         </w:rPr>
-        <w:lastRenderedPageBreak/>
-        <w:t>Why would you even create something like this?</w:t>
-      </w:r>
-    </w:p>
-    <w:p>
-      <w:pPr>
-        <w:spacing w:after="0"/>
-        <w:jc w:val="both"/>
-        <w:rPr>
-          <w:rFonts w:ascii="Segoe UI Semilight" w:hAnsi="Segoe UI Semilight" w:cs="Segoe UI Semilight"/>
-        </w:rPr>
-      </w:pPr>
-      <w:r>
-        <w:rPr>
-          <w:rFonts w:ascii="Segoe UI Semilight" w:hAnsi="Segoe UI Semilight" w:cs="Segoe UI Semilight"/>
-        </w:rPr>
-        <w:t>I wanted it specifically for use on my Hak5 Bash Bunny. I liked the extract option, but wanted to make something a little stealthier that I could monitor the status, and also feel OK unplugging it if I know the copy is definitely done.</w:t>
+        <w:t>What kind of curtains are included?</w:t>
+      </w:r>
+    </w:p>
+    <w:p>
+      <w:pPr>
+        <w:spacing w:after="0"/>
+        <w:rPr>
+          <w:rFonts w:ascii="Segoe UI Semilight" w:hAnsi="Segoe UI Semilight" w:cs="Segoe UI Semilight"/>
+        </w:rPr>
+      </w:pPr>
+      <w:r>
+        <w:rPr>
+          <w:rFonts w:ascii="Segoe UI Semilight" w:hAnsi="Segoe UI Semilight" w:cs="Segoe UI Semilight"/>
+        </w:rPr>
+        <w:t>For the first iteration of this utility, I have created four:</w:t>
+      </w:r>
+    </w:p>
+    <w:p>
+      <w:pPr>
+        <w:pStyle w:val="ListParagraph"/>
+        <w:numPr>
+          <w:ilvl w:val="0"/>
+          <w:numId w:val="6"/>
+        </w:numPr>
+        <w:spacing w:after="0"/>
+        <w:rPr>
+          <w:rFonts w:ascii="Segoe UI Semilight" w:hAnsi="Segoe UI Semilight" w:cs="Segoe UI Semilight"/>
+        </w:rPr>
+      </w:pPr>
+      <w:r>
+        <w:rPr>
+          <w:rFonts w:ascii="Segoe UI Semilight" w:hAnsi="Segoe UI Semilight" w:cs="Segoe UI Semilight"/>
+        </w:rPr>
+        <w:t xml:space="preserve">Progress (option 0): a standard progress window that just shows the status of the copy. Phases are displayed as </w:t>
+      </w:r>
+      <w:r>
+        <w:rPr>
+          <w:rFonts w:ascii="Segoe UI Semilight" w:hAnsi="Segoe UI Semilight" w:cs="Segoe UI Semilight"/>
+          <w:i/>
+        </w:rPr>
+        <w:t xml:space="preserve">Initialize, Discovery, </w:t>
+      </w:r>
+      <w:r>
+        <w:rPr>
+          <w:rFonts w:ascii="Segoe UI Semilight" w:hAnsi="Segoe UI Semilight" w:cs="Segoe UI Semilight"/>
+        </w:rPr>
+        <w:t xml:space="preserve">and </w:t>
+      </w:r>
+      <w:r>
+        <w:rPr>
+          <w:rFonts w:ascii="Segoe UI Semilight" w:hAnsi="Segoe UI Semilight" w:cs="Segoe UI Semilight"/>
+          <w:i/>
+        </w:rPr>
+        <w:t xml:space="preserve">Extract </w:t>
+      </w:r>
+      <w:r>
+        <w:rPr>
+          <w:rFonts w:ascii="Segoe UI Semilight" w:hAnsi="Segoe UI Semilight" w:cs="Segoe UI Semilight"/>
+        </w:rPr>
+        <w:t xml:space="preserve">– so even those not familiar with security procedures might get suspicious if they see it in progress. Press the </w:t>
+      </w:r>
+      <w:r>
+        <w:rPr>
+          <w:rFonts w:ascii="Segoe UI Semilight" w:hAnsi="Segoe UI Semilight" w:cs="Segoe UI Semilight"/>
+          <w:b/>
+        </w:rPr>
+        <w:t>Kill</w:t>
+      </w:r>
+      <w:r>
+        <w:rPr>
+          <w:rFonts w:ascii="Segoe UI Semilight" w:hAnsi="Segoe UI Semilight" w:cs="Segoe UI Semilight"/>
+        </w:rPr>
+        <w:t xml:space="preserve"> button to stop the copy.</w:t>
+      </w:r>
+    </w:p>
+    <w:p>
+      <w:pPr>
+        <w:pStyle w:val="ListParagraph"/>
+        <w:numPr>
+          <w:ilvl w:val="0"/>
+          <w:numId w:val="6"/>
+        </w:numPr>
+        <w:spacing w:after="0"/>
+        <w:rPr>
+          <w:rFonts w:ascii="Segoe UI Semilight" w:hAnsi="Segoe UI Semilight" w:cs="Segoe UI Semilight"/>
+        </w:rPr>
+      </w:pPr>
+      <w:r>
+        <w:rPr>
+          <w:rFonts w:ascii="Segoe UI Semilight" w:hAnsi="Segoe UI Semilight" w:cs="Segoe UI Semilight"/>
+        </w:rPr>
+        <w:t>Quiet (option 1): show no form and only stop the copy after it is complete or if a threshold has been met.</w:t>
+      </w:r>
+    </w:p>
+    <w:p>
+      <w:pPr>
+        <w:pStyle w:val="ListParagraph"/>
+        <w:numPr>
+          <w:ilvl w:val="0"/>
+          <w:numId w:val="6"/>
+        </w:numPr>
+        <w:spacing w:after="0"/>
+        <w:rPr>
+          <w:rFonts w:ascii="Segoe UI Semilight" w:hAnsi="Segoe UI Semilight" w:cs="Segoe UI Semilight"/>
+        </w:rPr>
+      </w:pPr>
+      <w:r>
+        <w:rPr>
+          <w:rFonts w:ascii="Segoe UI Semilight" w:hAnsi="Segoe UI Semilight" w:cs="Segoe UI Semilight"/>
+        </w:rPr>
+        <w:t>Stealthy (option 2): show a transparent form on the top right that shows the status in dots:</w:t>
+      </w:r>
+    </w:p>
+    <w:p>
+      <w:pPr>
+        <w:pStyle w:val="ListParagraph"/>
+        <w:numPr>
+          <w:ilvl w:val="0"/>
+          <w:numId w:val="7"/>
+        </w:numPr>
+        <w:spacing w:after="0"/>
+        <w:rPr>
+          <w:rFonts w:ascii="Segoe UI Semilight" w:hAnsi="Segoe UI Semilight" w:cs="Segoe UI Semilight"/>
+        </w:rPr>
+      </w:pPr>
+      <w:r>
+        <w:rPr>
+          <w:rFonts w:ascii="Segoe UI Semilight" w:hAnsi="Segoe UI Semilight" w:cs="Segoe UI Semilight"/>
+        </w:rPr>
+        <w:t>1 dot = Initialize</w:t>
+      </w:r>
+    </w:p>
+    <w:p>
+      <w:pPr>
+        <w:pStyle w:val="ListParagraph"/>
+        <w:numPr>
+          <w:ilvl w:val="0"/>
+          <w:numId w:val="7"/>
+        </w:numPr>
+        <w:spacing w:after="0"/>
+        <w:rPr>
+          <w:rFonts w:ascii="Segoe UI Semilight" w:hAnsi="Segoe UI Semilight" w:cs="Segoe UI Semilight"/>
+        </w:rPr>
+      </w:pPr>
+      <w:r>
+        <w:rPr>
+          <w:rFonts w:ascii="Segoe UI Semilight" w:hAnsi="Segoe UI Semilight" w:cs="Segoe UI Semilight"/>
+        </w:rPr>
+        <w:t>2 dots = Finding targets</w:t>
+      </w:r>
+    </w:p>
+    <w:p>
+      <w:pPr>
+        <w:pStyle w:val="ListParagraph"/>
+        <w:numPr>
+          <w:ilvl w:val="0"/>
+          <w:numId w:val="7"/>
+        </w:numPr>
+        <w:spacing w:after="0"/>
+        <w:rPr>
+          <w:rFonts w:ascii="Segoe UI Semilight" w:hAnsi="Segoe UI Semilight" w:cs="Segoe UI Semilight"/>
+        </w:rPr>
+      </w:pPr>
+      <w:r>
+        <w:rPr>
+          <w:rFonts w:ascii="Segoe UI Semilight" w:hAnsi="Segoe UI Semilight" w:cs="Segoe UI Semilight"/>
+        </w:rPr>
+        <w:t>3 dots = Copying</w:t>
+      </w:r>
+    </w:p>
+    <w:p>
+      <w:pPr>
+        <w:pStyle w:val="ListParagraph"/>
+        <w:spacing w:after="0"/>
+        <w:rPr>
+          <w:rFonts w:ascii="Segoe UI Semilight" w:hAnsi="Segoe UI Semilight" w:cs="Segoe UI Semilight"/>
+        </w:rPr>
+      </w:pPr>
+      <w:r>
+        <w:rPr>
+          <w:rFonts w:ascii="Segoe UI Semilight" w:hAnsi="Segoe UI Semilight" w:cs="Segoe UI Semilight"/>
+        </w:rPr>
+        <w:t>Abort the extract by double-clicking the dots.</w:t>
+      </w:r>
+    </w:p>
+    <w:p>
+      <w:pPr>
+        <w:pStyle w:val="ListParagraph"/>
+        <w:numPr>
+          <w:ilvl w:val="0"/>
+          <w:numId w:val="6"/>
+        </w:numPr>
+        <w:spacing w:after="0"/>
+        <w:rPr>
+          <w:rFonts w:ascii="Segoe UI Semilight" w:hAnsi="Segoe UI Semilight" w:cs="Segoe UI Semilight"/>
+        </w:rPr>
+      </w:pPr>
+      <w:r>
+        <w:rPr>
+          <w:rFonts w:ascii="Segoe UI Semilight" w:hAnsi="Segoe UI Semilight" w:cs="Segoe UI Semilight"/>
+        </w:rPr>
+        <w:t>Fake install window (option 4): a window will display indicating that new hardware has been found. Status is reported by:</w:t>
+      </w:r>
+    </w:p>
+    <w:p>
+      <w:pPr>
+        <w:pStyle w:val="ListParagraph"/>
+        <w:numPr>
+          <w:ilvl w:val="0"/>
+          <w:numId w:val="8"/>
+        </w:numPr>
+        <w:spacing w:after="0"/>
+        <w:rPr>
+          <w:rFonts w:ascii="Segoe UI Semilight" w:hAnsi="Segoe UI Semilight" w:cs="Segoe UI Semilight"/>
+        </w:rPr>
+      </w:pPr>
+      <w:r>
+        <w:rPr>
+          <w:rFonts w:ascii="Segoe UI Semilight" w:hAnsi="Segoe UI Semilight" w:cs="Segoe UI Semilight"/>
+          <w:i/>
+        </w:rPr>
+        <w:t>New hardware found</w:t>
+      </w:r>
+      <w:r>
+        <w:rPr>
+          <w:rFonts w:ascii="Segoe UI Semilight" w:hAnsi="Segoe UI Semilight" w:cs="Segoe UI Semilight"/>
+        </w:rPr>
+        <w:t xml:space="preserve"> = Initialize</w:t>
+      </w:r>
+    </w:p>
+    <w:p>
+      <w:pPr>
+        <w:pStyle w:val="ListParagraph"/>
+        <w:numPr>
+          <w:ilvl w:val="0"/>
+          <w:numId w:val="8"/>
+        </w:numPr>
+        <w:spacing w:after="0"/>
+        <w:rPr>
+          <w:rFonts w:ascii="Segoe UI Semilight" w:hAnsi="Segoe UI Semilight" w:cs="Segoe UI Semilight"/>
+        </w:rPr>
+      </w:pPr>
+      <w:r>
+        <w:rPr>
+          <w:rFonts w:ascii="Segoe UI Semilight" w:hAnsi="Segoe UI Semilight" w:cs="Segoe UI Semilight"/>
+          <w:i/>
+        </w:rPr>
+        <w:t>Finding compatible drivers…</w:t>
+      </w:r>
+      <w:r>
+        <w:rPr>
+          <w:rFonts w:ascii="Segoe UI Semilight" w:hAnsi="Segoe UI Semilight" w:cs="Segoe UI Semilight"/>
+        </w:rPr>
+        <w:t xml:space="preserve"> = Finding targets</w:t>
+      </w:r>
+    </w:p>
+    <w:p>
+      <w:pPr>
+        <w:pStyle w:val="ListParagraph"/>
+        <w:numPr>
+          <w:ilvl w:val="0"/>
+          <w:numId w:val="8"/>
+        </w:numPr>
+        <w:spacing w:after="0"/>
+        <w:rPr>
+          <w:rFonts w:ascii="Segoe UI Semilight" w:hAnsi="Segoe UI Semilight" w:cs="Segoe UI Semilight"/>
+        </w:rPr>
+      </w:pPr>
+      <w:r>
+        <w:rPr>
+          <w:rFonts w:ascii="Segoe UI Semilight" w:hAnsi="Segoe UI Semilight" w:cs="Segoe UI Semilight"/>
+          <w:i/>
+        </w:rPr>
+        <w:t>Installing driver…</w:t>
+      </w:r>
+      <w:r>
+        <w:rPr>
+          <w:rFonts w:ascii="Segoe UI Semilight" w:hAnsi="Segoe UI Semilight" w:cs="Segoe UI Semilight"/>
+        </w:rPr>
+        <w:t xml:space="preserve"> = Copying files</w:t>
+      </w:r>
+    </w:p>
+    <w:p>
+      <w:pPr>
+        <w:pStyle w:val="ListParagraph"/>
+        <w:spacing w:after="0"/>
+        <w:rPr>
+          <w:rFonts w:ascii="Segoe UI Semilight" w:hAnsi="Segoe UI Semilight" w:cs="Segoe UI Semilight"/>
+        </w:rPr>
+      </w:pPr>
+      <w:r>
+        <w:rPr>
+          <w:rFonts w:ascii="Segoe UI Semilight" w:hAnsi="Segoe UI Semilight" w:cs="Segoe UI Semilight"/>
+        </w:rPr>
+        <w:t xml:space="preserve">Click </w:t>
+      </w:r>
+      <w:r>
+        <w:rPr>
+          <w:rFonts w:ascii="Segoe UI Semilight" w:hAnsi="Segoe UI Semilight" w:cs="Segoe UI Semilight"/>
+          <w:b/>
+        </w:rPr>
+        <w:t>Cancel</w:t>
+      </w:r>
+      <w:r>
+        <w:rPr>
+          <w:rFonts w:ascii="Segoe UI Semilight" w:hAnsi="Segoe UI Semilight" w:cs="Segoe UI Semilight"/>
+        </w:rPr>
+        <w:t xml:space="preserve"> to stop the copy.</w:t>
       </w:r>
     </w:p>
     <w:p>
@@ -963,69 +1647,305 @@
           <w:rFonts w:ascii="Segoe UI Semibold" w:hAnsi="Segoe UI Semibold" w:cs="Segoe UI Semibold"/>
           <w:w w:val="150"/>
         </w:rPr>
-        <w:t>Could I be used for evil?</w:t>
-      </w:r>
-    </w:p>
-    <w:p>
-      <w:pPr>
-        <w:spacing w:after="0"/>
-        <w:rPr>
-          <w:rFonts w:ascii="Segoe UI Semilight" w:hAnsi="Segoe UI Semilight" w:cs="Segoe UI Semilight"/>
-        </w:rPr>
-      </w:pPr>
-      <w:r>
-        <w:rPr>
-          <w:rFonts w:ascii="Segoe UI Semilight" w:hAnsi="Segoe UI Semilight" w:cs="Segoe UI Semilight"/>
-        </w:rPr>
-        <w:t>Sure</w:t>
-      </w:r>
-      <w:r>
-        <w:rPr>
-          <w:rFonts w:ascii="Segoe UI Semilight" w:hAnsi="Segoe UI Semilight" w:cs="Segoe UI Semilight"/>
-        </w:rPr>
-        <w:t xml:space="preserve">, </w:t>
-      </w:r>
-      <w:r>
-        <w:rPr>
-          <w:rFonts w:ascii="Segoe UI Semilight" w:hAnsi="Segoe UI Semilight" w:cs="Segoe UI Semilight"/>
-        </w:rPr>
-        <w:t xml:space="preserve">but </w:t>
-      </w:r>
-      <w:r>
-        <w:rPr>
-          <w:rFonts w:ascii="Segoe UI Semilight" w:hAnsi="Segoe UI Semilight" w:cs="Segoe UI Semilight"/>
-        </w:rPr>
-        <w:t xml:space="preserve">shame on those that do that for two reasons: 1) obviously it’s unethical; and 2) there are more devious tools out there than </w:t>
-      </w:r>
-      <w:r>
-        <w:rPr>
-          <w:rFonts w:ascii="Segoe UI Semilight" w:hAnsi="Segoe UI Semilight" w:cs="Segoe UI Semilight"/>
-        </w:rPr>
-        <w:t xml:space="preserve">Smart File Extract </w:t>
-      </w:r>
-      <w:r>
-        <w:rPr>
-          <w:rFonts w:ascii="Segoe UI Semilight" w:hAnsi="Segoe UI Semilight" w:cs="Segoe UI Semilight"/>
-        </w:rPr>
-        <w:t xml:space="preserve">that can actually cause significant damage. </w:t>
-      </w:r>
-      <w:r>
-        <w:rPr>
-          <w:rFonts w:ascii="Segoe UI Semilight" w:hAnsi="Segoe UI Semilight" w:cs="Segoe UI Semilight"/>
-        </w:rPr>
-        <w:t>This is not an exploitation tool for evil usage but for white hat pen testing</w:t>
-      </w:r>
-      <w:r>
-        <w:rPr>
-          <w:rFonts w:ascii="Segoe UI Semilight" w:hAnsi="Segoe UI Semilight" w:cs="Segoe UI Semilight"/>
-        </w:rPr>
-        <w:t>.</w:t>
-      </w:r>
-      <w:r>
-        <w:rPr>
-          <w:rFonts w:ascii="Segoe UI Semilight" w:hAnsi="Segoe UI Semilight" w:cs="Segoe UI Semilight"/>
-        </w:rPr>
-        <w:t xml:space="preserve"> If you do use it for evil, just remember karma does find you, and often someone witnesses it happening for additional embarrassment.</w:t>
+        <w:t>Can you give me some examples of usage?</w:t>
+      </w:r>
+    </w:p>
+    <w:p>
+      <w:pPr>
+        <w:spacing w:after="0"/>
+        <w:rPr>
+          <w:rFonts w:ascii="Segoe UI Semilight" w:hAnsi="Segoe UI Semilight" w:cs="Segoe UI Semilight"/>
+        </w:rPr>
+      </w:pPr>
+      <w:r>
+        <w:rPr>
+          <w:rFonts w:ascii="Segoe UI Semilight" w:hAnsi="Segoe UI Semilight" w:cs="Segoe UI Semilight"/>
+        </w:rPr>
+        <w:t>Absolutely.</w:t>
+      </w:r>
+    </w:p>
+    <w:p>
+      <w:pPr>
+        <w:pStyle w:val="ListParagraph"/>
+        <w:numPr>
+          <w:ilvl w:val="0"/>
+          <w:numId w:val="9"/>
+        </w:numPr>
+        <w:spacing w:after="0"/>
+        <w:rPr>
+          <w:rFonts w:ascii="Segoe UI Semilight" w:hAnsi="Segoe UI Semilight" w:cs="Segoe UI Semilight"/>
+        </w:rPr>
+      </w:pPr>
+      <w:r>
+        <w:rPr>
+          <w:rFonts w:ascii="Segoe UI Semilight" w:hAnsi="Segoe UI Semilight" w:cs="Segoe UI Semilight"/>
+        </w:rPr>
+        <w:t>Find all instances of a file named password or secret on the d drive and copy it to a shared network location:</w:t>
+      </w:r>
+    </w:p>
+    <w:p>
+      <w:pPr>
+        <w:pStyle w:val="ListParagraph"/>
+        <w:spacing w:after="0"/>
+        <w:rPr>
+          <w:rFonts w:ascii="Segoe UI Semilight" w:hAnsi="Segoe UI Semilight" w:cs="Segoe UI Semilight"/>
+        </w:rPr>
+      </w:pPr>
+      <w:proofErr w:type="spellStart"/>
+      <w:proofErr w:type="gramStart"/>
+      <w:r>
+        <w:rPr>
+          <w:rFonts w:ascii="Segoe UI Semilight" w:hAnsi="Segoe UI Semilight" w:cs="Segoe UI Semilight"/>
+        </w:rPr>
+        <w:t>smartfileextract</w:t>
+      </w:r>
+      <w:proofErr w:type="spellEnd"/>
+      <w:proofErr w:type="gramEnd"/>
+      <w:r>
+        <w:rPr>
+          <w:rFonts w:ascii="Segoe UI Semilight" w:hAnsi="Segoe UI Semilight" w:cs="Segoe UI Semilight"/>
+        </w:rPr>
+        <w:t xml:space="preserve"> /drive </w:t>
+      </w:r>
+      <w:r>
+        <w:rPr>
+          <w:rFonts w:ascii="Segoe UI Semilight" w:hAnsi="Segoe UI Semilight" w:cs="Segoe UI Semilight"/>
+        </w:rPr>
+        <w:t>d</w:t>
+      </w:r>
+      <w:r>
+        <w:rPr>
+          <w:rFonts w:ascii="Segoe UI Semilight" w:hAnsi="Segoe UI Semilight" w:cs="Segoe UI Semilight"/>
+        </w:rPr>
+        <w:t xml:space="preserve"> /file password*.*;secret*.* /</w:t>
+      </w:r>
+      <w:proofErr w:type="spellStart"/>
+      <w:r>
+        <w:rPr>
+          <w:rFonts w:ascii="Segoe UI Semilight" w:hAnsi="Segoe UI Semilight" w:cs="Segoe UI Semilight"/>
+        </w:rPr>
+        <w:t>copyto</w:t>
+      </w:r>
+      <w:proofErr w:type="spellEnd"/>
+      <w:r>
+        <w:rPr>
+          <w:rFonts w:ascii="Segoe UI Semilight" w:hAnsi="Segoe UI Semilight" w:cs="Segoe UI Semilight"/>
+        </w:rPr>
+        <w:t xml:space="preserve"> n:\secretnetworklocation</w:t>
+      </w:r>
+    </w:p>
+    <w:p>
+      <w:pPr>
+        <w:pStyle w:val="ListParagraph"/>
+        <w:numPr>
+          <w:ilvl w:val="0"/>
+          <w:numId w:val="9"/>
+        </w:numPr>
+        <w:spacing w:after="0"/>
+        <w:rPr>
+          <w:rFonts w:ascii="Segoe UI Semilight" w:hAnsi="Segoe UI Semilight" w:cs="Segoe UI Semilight"/>
+        </w:rPr>
+      </w:pPr>
+      <w:r>
+        <w:rPr>
+          <w:rFonts w:ascii="Segoe UI Semilight" w:hAnsi="Segoe UI Semilight" w:cs="Segoe UI Semilight"/>
+        </w:rPr>
+        <w:t xml:space="preserve">Find secret.doc on c: </w:t>
+      </w:r>
+      <w:r>
+        <w:rPr>
+          <w:rFonts w:ascii="Segoe UI Semilight" w:hAnsi="Segoe UI Semilight" w:cs="Segoe UI Semilight"/>
+        </w:rPr>
+        <w:t>and copy to c</w:t>
+      </w:r>
+      <w:r>
+        <w:rPr>
+          <w:rFonts w:ascii="Segoe UI Semilight" w:hAnsi="Segoe UI Semilight" w:cs="Segoe UI Semilight"/>
+        </w:rPr>
+        <w:t>urrent directory while looking like an install window:</w:t>
+      </w:r>
+    </w:p>
+    <w:p>
+      <w:pPr>
+        <w:pStyle w:val="ListParagraph"/>
+        <w:spacing w:after="0"/>
+        <w:rPr>
+          <w:rFonts w:ascii="Segoe UI Semilight" w:hAnsi="Segoe UI Semilight" w:cs="Segoe UI Semilight"/>
+        </w:rPr>
+      </w:pPr>
+      <w:proofErr w:type="spellStart"/>
+      <w:proofErr w:type="gramStart"/>
+      <w:r>
+        <w:rPr>
+          <w:rFonts w:ascii="Segoe UI Semilight" w:hAnsi="Segoe UI Semilight" w:cs="Segoe UI Semilight"/>
+        </w:rPr>
+        <w:t>smartfileextract</w:t>
+      </w:r>
+      <w:proofErr w:type="spellEnd"/>
+      <w:proofErr w:type="gramEnd"/>
+      <w:r>
+        <w:rPr>
+          <w:rFonts w:ascii="Segoe UI Semilight" w:hAnsi="Segoe UI Semilight" w:cs="Segoe UI Semilight"/>
+        </w:rPr>
+        <w:t xml:space="preserve"> /drive c /file secret.doc /</w:t>
+      </w:r>
+      <w:proofErr w:type="spellStart"/>
+      <w:r>
+        <w:rPr>
+          <w:rFonts w:ascii="Segoe UI Semilight" w:hAnsi="Segoe UI Semilight" w:cs="Segoe UI Semilight"/>
+        </w:rPr>
+        <w:t>copyto</w:t>
+      </w:r>
+      <w:proofErr w:type="spellEnd"/>
+      <w:r>
+        <w:rPr>
+          <w:rFonts w:ascii="Segoe UI Semilight" w:hAnsi="Segoe UI Semilight" w:cs="Segoe UI Semilight"/>
+        </w:rPr>
+        <w:t xml:space="preserve"> . /curtain 3</w:t>
+      </w:r>
+    </w:p>
+    <w:p>
+      <w:pPr>
+        <w:pStyle w:val="ListParagraph"/>
+        <w:numPr>
+          <w:ilvl w:val="0"/>
+          <w:numId w:val="9"/>
+        </w:numPr>
+        <w:spacing w:after="0"/>
+        <w:rPr>
+          <w:rFonts w:ascii="Segoe UI Semilight" w:hAnsi="Segoe UI Semilight" w:cs="Segoe UI Semilight"/>
+        </w:rPr>
+      </w:pPr>
+      <w:r>
+        <w:rPr>
+          <w:rFonts w:ascii="Segoe UI Semilight" w:hAnsi="Segoe UI Semilight" w:cs="Segoe UI Semilight"/>
+        </w:rPr>
+        <w:t xml:space="preserve">Find all pictures on c: and copy to </w:t>
+      </w:r>
+      <w:r>
+        <w:rPr>
+          <w:rFonts w:ascii="Segoe UI Semilight" w:hAnsi="Segoe UI Semilight" w:cs="Segoe UI Semilight"/>
+        </w:rPr>
+        <w:t xml:space="preserve">a </w:t>
+      </w:r>
+      <w:r>
+        <w:rPr>
+          <w:rFonts w:ascii="Segoe UI Semilight" w:hAnsi="Segoe UI Semilight" w:cs="Segoe UI Semilight"/>
+        </w:rPr>
+        <w:t xml:space="preserve">USB </w:t>
+      </w:r>
+      <w:proofErr w:type="spellStart"/>
+      <w:r>
+        <w:rPr>
+          <w:rFonts w:ascii="Segoe UI Semilight" w:hAnsi="Segoe UI Semilight" w:cs="Segoe UI Semilight"/>
+        </w:rPr>
+        <w:t>on e</w:t>
+      </w:r>
+      <w:proofErr w:type="spellEnd"/>
+      <w:r>
+        <w:rPr>
+          <w:rFonts w:ascii="Segoe UI Semilight" w:hAnsi="Segoe UI Semilight" w:cs="Segoe UI Semilight"/>
+        </w:rPr>
+        <w:t>: and kill the copy after extracting 500MBs:</w:t>
+      </w:r>
+    </w:p>
+    <w:p>
+      <w:pPr>
+        <w:pStyle w:val="ListParagraph"/>
+        <w:spacing w:after="0"/>
+        <w:rPr>
+          <w:rFonts w:ascii="Segoe UI Semilight" w:hAnsi="Segoe UI Semilight" w:cs="Segoe UI Semilight"/>
+        </w:rPr>
+      </w:pPr>
+      <w:proofErr w:type="spellStart"/>
+      <w:proofErr w:type="gramStart"/>
+      <w:r>
+        <w:rPr>
+          <w:rFonts w:ascii="Segoe UI Semilight" w:hAnsi="Segoe UI Semilight" w:cs="Segoe UI Semilight"/>
+        </w:rPr>
+        <w:t>smartfileextract</w:t>
+      </w:r>
+      <w:proofErr w:type="spellEnd"/>
+      <w:proofErr w:type="gramEnd"/>
+      <w:r>
+        <w:rPr>
+          <w:rFonts w:ascii="Segoe UI Semilight" w:hAnsi="Segoe UI Semilight" w:cs="Segoe UI Semilight"/>
+        </w:rPr>
+        <w:t xml:space="preserve"> /drive c /file *.jpg;*.jpeg /</w:t>
+      </w:r>
+      <w:proofErr w:type="spellStart"/>
+      <w:r>
+        <w:rPr>
+          <w:rFonts w:ascii="Segoe UI Semilight" w:hAnsi="Segoe UI Semilight" w:cs="Segoe UI Semilight"/>
+        </w:rPr>
+        <w:t>copyto</w:t>
+      </w:r>
+      <w:proofErr w:type="spellEnd"/>
+      <w:r>
+        <w:rPr>
+          <w:rFonts w:ascii="Segoe UI Semilight" w:hAnsi="Segoe UI Semilight" w:cs="Segoe UI Semilight"/>
+        </w:rPr>
+        <w:t xml:space="preserve"> e:\loot</w:t>
+      </w:r>
+      <w:r>
+        <w:rPr>
+          <w:rFonts w:ascii="Segoe UI Semilight" w:hAnsi="Segoe UI Semilight" w:cs="Segoe UI Semilight"/>
+        </w:rPr>
+        <w:t xml:space="preserve"> /</w:t>
+      </w:r>
+      <w:proofErr w:type="spellStart"/>
+      <w:r>
+        <w:rPr>
+          <w:rFonts w:ascii="Segoe UI Semilight" w:hAnsi="Segoe UI Semilight" w:cs="Segoe UI Semilight"/>
+        </w:rPr>
+        <w:t>maxmbs</w:t>
+      </w:r>
+      <w:proofErr w:type="spellEnd"/>
+      <w:r>
+        <w:rPr>
+          <w:rFonts w:ascii="Segoe UI Semilight" w:hAnsi="Segoe UI Semilight" w:cs="Segoe UI Semilight"/>
+        </w:rPr>
+        <w:t xml:space="preserve"> 500</w:t>
+      </w:r>
+      <w:r>
+        <w:rPr>
+          <w:rFonts w:ascii="Segoe UI Semilight" w:hAnsi="Segoe UI Semilight" w:cs="Segoe UI Semilight"/>
+        </w:rPr>
+        <w:t xml:space="preserve"> </w:t>
+      </w:r>
+      <w:r>
+        <w:rPr>
+          <w:rFonts w:ascii="Segoe UI Semilight" w:hAnsi="Segoe UI Semilight" w:cs="Segoe UI Semilight"/>
+        </w:rPr>
+        <w:t xml:space="preserve"> </w:t>
+      </w:r>
+    </w:p>
+    <w:p>
+      <w:pPr>
+        <w:spacing w:after="0"/>
+        <w:rPr>
+          <w:rFonts w:ascii="Segoe UI Semilight" w:hAnsi="Segoe UI Semilight" w:cs="Segoe UI Semilight"/>
+        </w:rPr>
+      </w:pPr>
+      <w:r>
+        <w:rPr>
+          <w:rFonts w:ascii="Segoe UI Semilight" w:hAnsi="Segoe UI Semilight" w:cs="Segoe UI Semilight"/>
+        </w:rPr>
+        <w:t xml:space="preserve">The </w:t>
+      </w:r>
+      <w:proofErr w:type="spellStart"/>
+      <w:r>
+        <w:rPr>
+          <w:rFonts w:ascii="Segoe UI Semilight" w:hAnsi="Segoe UI Semilight" w:cs="Segoe UI Semilight"/>
+        </w:rPr>
+        <w:t>BashBunny</w:t>
+      </w:r>
+      <w:proofErr w:type="spellEnd"/>
+      <w:r>
+        <w:rPr>
+          <w:rFonts w:ascii="Segoe UI Semilight" w:hAnsi="Segoe UI Semilight" w:cs="Segoe UI Semilight"/>
+        </w:rPr>
+        <w:t xml:space="preserve"> script that I use is the one included on the distribution – look at the e.cmd file which will show it finding all documents and any filename with the word “secret” or “pass” in it and copy it to the Bash Bunny’s loot file. It will kill the extract after 90 seconds or after 500 MBs are copied.</w:t>
       </w:r>
     </w:p>
     <w:p>
@@ -1049,27 +1969,51 @@
           <w:rFonts w:ascii="Segoe UI Semibold" w:hAnsi="Segoe UI Semibold" w:cs="Segoe UI Semibold"/>
           <w:w w:val="150"/>
         </w:rPr>
-        <w:t>How do I run it?</w:t>
-      </w:r>
-    </w:p>
-    <w:p>
-      <w:pPr>
-        <w:spacing w:after="0"/>
-        <w:rPr>
-          <w:rFonts w:ascii="Segoe UI Semilight" w:hAnsi="Segoe UI Semilight" w:cs="Segoe UI Semilight"/>
-        </w:rPr>
-      </w:pPr>
-      <w:r>
-        <w:rPr>
-          <w:rFonts w:ascii="Segoe UI Semilight" w:hAnsi="Segoe UI Semilight" w:cs="Segoe UI Semilight"/>
-        </w:rPr>
-        <w:t>Start the Smart File Extract tool on the command line with /help to see the available options.</w:t>
-      </w:r>
-      <w:r>
-        <w:rPr>
-          <w:rFonts w:ascii="Segoe UI Semilight" w:hAnsi="Segoe UI Semilight" w:cs="Segoe UI Semilight"/>
-        </w:rPr>
-        <w:t xml:space="preserve"> To run an extract, just specify the options needed (the file pattern, copy to location, and drives to search are required at minimum).</w:t>
+        <w:t>Why would you even create something like this?</w:t>
+      </w:r>
+    </w:p>
+    <w:p>
+      <w:pPr>
+        <w:spacing w:after="0"/>
+        <w:rPr>
+          <w:rFonts w:ascii="Segoe UI Semilight" w:hAnsi="Segoe UI Semilight" w:cs="Segoe UI Semilight"/>
+        </w:rPr>
+      </w:pPr>
+      <w:r>
+        <w:rPr>
+          <w:rFonts w:ascii="Segoe UI Semilight" w:hAnsi="Segoe UI Semilight" w:cs="Segoe UI Semilight"/>
+        </w:rPr>
+        <w:t>I wanted it specifically for use on my Hak5 Bash Bunny. I liked the extract option</w:t>
+      </w:r>
+      <w:r>
+        <w:rPr>
+          <w:rFonts w:ascii="Segoe UI Semilight" w:hAnsi="Segoe UI Semilight" w:cs="Segoe UI Semilight"/>
+        </w:rPr>
+        <w:t>s people had made</w:t>
+      </w:r>
+      <w:r>
+        <w:rPr>
+          <w:rFonts w:ascii="Segoe UI Semilight" w:hAnsi="Segoe UI Semilight" w:cs="Segoe UI Semilight"/>
+        </w:rPr>
+        <w:t xml:space="preserve">, but wanted </w:t>
+      </w:r>
+      <w:r>
+        <w:rPr>
+          <w:rFonts w:ascii="Segoe UI Semilight" w:hAnsi="Segoe UI Semilight" w:cs="Segoe UI Semilight"/>
+        </w:rPr>
+        <w:t>something a little stealthier that I could monitor the stat</w:t>
+      </w:r>
+      <w:r>
+        <w:rPr>
+          <w:rFonts w:ascii="Segoe UI Semilight" w:hAnsi="Segoe UI Semilight" w:cs="Segoe UI Semilight"/>
+        </w:rPr>
+        <w:t>us of the extract</w:t>
+      </w:r>
+      <w:r>
+        <w:rPr>
+          <w:rFonts w:ascii="Segoe UI Semilight" w:hAnsi="Segoe UI Semilight" w:cs="Segoe UI Semilight"/>
+        </w:rPr>
+        <w:t>.</w:t>
       </w:r>
     </w:p>
     <w:p>
@@ -1093,20 +2037,211 @@
           <w:rFonts w:ascii="Segoe UI Semibold" w:hAnsi="Segoe UI Semibold" w:cs="Segoe UI Semibold"/>
           <w:w w:val="150"/>
         </w:rPr>
-        <w:t xml:space="preserve">How do I customize it for my </w:t>
+        <w:lastRenderedPageBreak/>
+        <w:t xml:space="preserve">Could </w:t>
       </w:r>
       <w:r>
         <w:rPr>
           <w:rFonts w:ascii="Segoe UI Semibold" w:hAnsi="Segoe UI Semibold" w:cs="Segoe UI Semibold"/>
           <w:w w:val="150"/>
         </w:rPr>
-        <w:t>use</w:t>
+        <w:t>it</w:t>
       </w:r>
       <w:r>
         <w:rPr>
           <w:rFonts w:ascii="Segoe UI Semibold" w:hAnsi="Segoe UI Semibold" w:cs="Segoe UI Semibold"/>
           <w:w w:val="150"/>
         </w:rPr>
+        <w:t xml:space="preserve"> be used for evil?</w:t>
+      </w:r>
+    </w:p>
+    <w:p>
+      <w:pPr>
+        <w:spacing w:after="0"/>
+        <w:rPr>
+          <w:rFonts w:ascii="Segoe UI Semilight" w:hAnsi="Segoe UI Semilight" w:cs="Segoe UI Semilight"/>
+        </w:rPr>
+      </w:pPr>
+      <w:r>
+        <w:rPr>
+          <w:rFonts w:ascii="Segoe UI Semilight" w:hAnsi="Segoe UI Semilight" w:cs="Segoe UI Semilight"/>
+        </w:rPr>
+        <w:t>Sure</w:t>
+      </w:r>
+      <w:r>
+        <w:rPr>
+          <w:rFonts w:ascii="Segoe UI Semilight" w:hAnsi="Segoe UI Semilight" w:cs="Segoe UI Semilight"/>
+        </w:rPr>
+        <w:t xml:space="preserve">, </w:t>
+      </w:r>
+      <w:r>
+        <w:rPr>
+          <w:rFonts w:ascii="Segoe UI Semilight" w:hAnsi="Segoe UI Semilight" w:cs="Segoe UI Semilight"/>
+        </w:rPr>
+        <w:t xml:space="preserve">but </w:t>
+      </w:r>
+      <w:r>
+        <w:rPr>
+          <w:rFonts w:ascii="Segoe UI Semilight" w:hAnsi="Segoe UI Semilight" w:cs="Segoe UI Semilight"/>
+        </w:rPr>
+        <w:t xml:space="preserve">shame on those that do that for two reasons: 1) obviously it’s unethical; and 2) there are more devious tools out there than </w:t>
+      </w:r>
+      <w:proofErr w:type="spellStart"/>
+      <w:r>
+        <w:rPr>
+          <w:rFonts w:ascii="Segoe UI Semilight" w:hAnsi="Segoe UI Semilight" w:cs="Segoe UI Semilight"/>
+        </w:rPr>
+        <w:t>SmartFile</w:t>
+      </w:r>
+      <w:r>
+        <w:rPr>
+          <w:rFonts w:ascii="Segoe UI Semilight" w:hAnsi="Segoe UI Semilight" w:cs="Segoe UI Semilight"/>
+        </w:rPr>
+        <w:t>Extract</w:t>
+      </w:r>
+      <w:proofErr w:type="spellEnd"/>
+      <w:r>
+        <w:rPr>
+          <w:rFonts w:ascii="Segoe UI Semilight" w:hAnsi="Segoe UI Semilight" w:cs="Segoe UI Semilight"/>
+        </w:rPr>
+        <w:t xml:space="preserve"> </w:t>
+      </w:r>
+      <w:r>
+        <w:rPr>
+          <w:rFonts w:ascii="Segoe UI Semilight" w:hAnsi="Segoe UI Semilight" w:cs="Segoe UI Semilight"/>
+        </w:rPr>
+        <w:t xml:space="preserve">that can actually cause significant damage. </w:t>
+      </w:r>
+      <w:r>
+        <w:rPr>
+          <w:rFonts w:ascii="Segoe UI Semilight" w:hAnsi="Segoe UI Semilight" w:cs="Segoe UI Semilight"/>
+        </w:rPr>
+        <w:t>This is not an exploitation tool for evil usage</w:t>
+      </w:r>
+      <w:r>
+        <w:rPr>
+          <w:rFonts w:ascii="Segoe UI Semilight" w:hAnsi="Segoe UI Semilight" w:cs="Segoe UI Semilight"/>
+        </w:rPr>
+        <w:t>,</w:t>
+      </w:r>
+      <w:r>
+        <w:rPr>
+          <w:rFonts w:ascii="Segoe UI Semilight" w:hAnsi="Segoe UI Semilight" w:cs="Segoe UI Semilight"/>
+        </w:rPr>
+        <w:t xml:space="preserve"> but for white hat pen testing</w:t>
+      </w:r>
+      <w:r>
+        <w:rPr>
+          <w:rFonts w:ascii="Segoe UI Semilight" w:hAnsi="Segoe UI Semilight" w:cs="Segoe UI Semilight"/>
+        </w:rPr>
+        <w:t>.</w:t>
+      </w:r>
+      <w:r>
+        <w:rPr>
+          <w:rFonts w:ascii="Segoe UI Semilight" w:hAnsi="Segoe UI Semilight" w:cs="Segoe UI Semilight"/>
+        </w:rPr>
+        <w:t xml:space="preserve"> If you do use it for evil, just remember karma does find you, and often someone witnesses it happening for additional embarrassment.</w:t>
+      </w:r>
+    </w:p>
+    <w:p>
+      <w:pPr>
+        <w:spacing w:after="0"/>
+        <w:rPr>
+          <w:rFonts w:ascii="Segoe UI Semilight" w:hAnsi="Segoe UI Semilight" w:cs="Segoe UI Semilight"/>
+        </w:rPr>
+      </w:pPr>
+    </w:p>
+    <w:p>
+      <w:pPr>
+        <w:spacing w:after="0"/>
+        <w:rPr>
+          <w:rFonts w:ascii="Segoe UI Semibold" w:hAnsi="Segoe UI Semibold" w:cs="Segoe UI Semibold"/>
+          <w:w w:val="150"/>
+        </w:rPr>
+      </w:pPr>
+      <w:r>
+        <w:rPr>
+          <w:rFonts w:ascii="Segoe UI Semibold" w:hAnsi="Segoe UI Semibold" w:cs="Segoe UI Semibold"/>
+          <w:w w:val="150"/>
+        </w:rPr>
+        <w:t>How do I run it?</w:t>
+      </w:r>
+    </w:p>
+    <w:p>
+      <w:pPr>
+        <w:spacing w:after="0"/>
+        <w:rPr>
+          <w:rFonts w:ascii="Segoe UI Semilight" w:hAnsi="Segoe UI Semilight" w:cs="Segoe UI Semilight"/>
+        </w:rPr>
+      </w:pPr>
+      <w:r>
+        <w:rPr>
+          <w:rFonts w:ascii="Segoe UI Semilight" w:hAnsi="Segoe UI Semilight" w:cs="Segoe UI Semilight"/>
+        </w:rPr>
+        <w:t xml:space="preserve">Start the </w:t>
+      </w:r>
+      <w:proofErr w:type="spellStart"/>
+      <w:r>
+        <w:rPr>
+          <w:rFonts w:ascii="Segoe UI Semilight" w:hAnsi="Segoe UI Semilight" w:cs="Segoe UI Semilight"/>
+        </w:rPr>
+        <w:t>SmartFile</w:t>
+      </w:r>
+      <w:r>
+        <w:rPr>
+          <w:rFonts w:ascii="Segoe UI Semilight" w:hAnsi="Segoe UI Semilight" w:cs="Segoe UI Semilight"/>
+        </w:rPr>
+        <w:t>Extract</w:t>
+      </w:r>
+      <w:proofErr w:type="spellEnd"/>
+      <w:r>
+        <w:rPr>
+          <w:rFonts w:ascii="Segoe UI Semilight" w:hAnsi="Segoe UI Semilight" w:cs="Segoe UI Semilight"/>
+        </w:rPr>
+        <w:t xml:space="preserve"> tool on the command line with /help to see the available options.</w:t>
+      </w:r>
+      <w:r>
+        <w:rPr>
+          <w:rFonts w:ascii="Segoe UI Semilight" w:hAnsi="Segoe UI Semilight" w:cs="Segoe UI Semilight"/>
+        </w:rPr>
+        <w:t xml:space="preserve"> To run an extract, just specify the options needed (the file pattern, copy to location, and drives to search are required at minimum).</w:t>
+      </w:r>
+    </w:p>
+    <w:p>
+      <w:pPr>
+        <w:spacing w:after="0"/>
+        <w:rPr>
+          <w:rFonts w:ascii="Segoe UI Semilight" w:hAnsi="Segoe UI Semilight" w:cs="Segoe UI Semilight"/>
+        </w:rPr>
+      </w:pPr>
+    </w:p>
+    <w:p>
+      <w:pPr>
+        <w:spacing w:after="0"/>
+        <w:rPr>
+          <w:rFonts w:ascii="Segoe UI Semibold" w:hAnsi="Segoe UI Semibold" w:cs="Segoe UI Semibold"/>
+          <w:w w:val="150"/>
+        </w:rPr>
+      </w:pPr>
+      <w:r>
+        <w:rPr>
+          <w:rFonts w:ascii="Segoe UI Semibold" w:hAnsi="Segoe UI Semibold" w:cs="Segoe UI Semibold"/>
+          <w:w w:val="150"/>
+        </w:rPr>
+        <w:t xml:space="preserve">How do I customize it for my </w:t>
+      </w:r>
+      <w:r>
+        <w:rPr>
+          <w:rFonts w:ascii="Segoe UI Semibold" w:hAnsi="Segoe UI Semibold" w:cs="Segoe UI Semibold"/>
+          <w:w w:val="150"/>
+        </w:rPr>
+        <w:t>use</w:t>
+      </w:r>
+      <w:r>
+        <w:rPr>
+          <w:rFonts w:ascii="Segoe UI Semibold" w:hAnsi="Segoe UI Semibold" w:cs="Segoe UI Semibold"/>
+          <w:w w:val="150"/>
+        </w:rPr>
         <w:t>?</w:t>
       </w:r>
     </w:p>
@@ -1117,11 +2252,25 @@
           <w:rFonts w:ascii="Segoe UI Semilight" w:hAnsi="Segoe UI Semilight" w:cs="Segoe UI Semilight"/>
         </w:rPr>
       </w:pPr>
-      <w:r>
-        <w:rPr>
-          <w:rFonts w:ascii="Segoe UI Semilight" w:hAnsi="Segoe UI Semilight" w:cs="Segoe UI Semilight"/>
-        </w:rPr>
-        <w:t xml:space="preserve">Smart File Extract </w:t>
+      <w:proofErr w:type="spellStart"/>
+      <w:r>
+        <w:rPr>
+          <w:rFonts w:ascii="Segoe UI Semilight" w:hAnsi="Segoe UI Semilight" w:cs="Segoe UI Semilight"/>
+        </w:rPr>
+        <w:t>SmartFile</w:t>
+      </w:r>
+      <w:r>
+        <w:rPr>
+          <w:rFonts w:ascii="Segoe UI Semilight" w:hAnsi="Segoe UI Semilight" w:cs="Segoe UI Semilight"/>
+        </w:rPr>
+        <w:t>Extract</w:t>
+      </w:r>
+      <w:proofErr w:type="spellEnd"/>
+      <w:r>
+        <w:rPr>
+          <w:rFonts w:ascii="Segoe UI Semilight" w:hAnsi="Segoe UI Semilight" w:cs="Segoe UI Semilight"/>
+        </w:rPr>
+        <w:t xml:space="preserve"> </w:t>
       </w:r>
       <w:r>
         <w:rPr>
@@ -1147,28 +2296,12 @@
         </w:rPr>
         <w:t>.</w:t>
       </w:r>
-    </w:p>
-    <w:p>
-      <w:pPr>
-        <w:spacing w:after="0"/>
-        <w:rPr>
-          <w:rFonts w:ascii="Segoe UI Semilight" w:hAnsi="Segoe UI Semilight" w:cs="Segoe UI Semilight"/>
-        </w:rPr>
-      </w:pPr>
       <w:r>
         <w:rPr>
           <w:rFonts w:ascii="Segoe UI Semilight" w:hAnsi="Segoe UI Semilight" w:cs="Segoe UI Semilight"/>
         </w:rPr>
         <w:t xml:space="preserve"> </w:t>
       </w:r>
-    </w:p>
-    <w:p>
-      <w:pPr>
-        <w:spacing w:after="0"/>
-        <w:rPr>
-          <w:rFonts w:ascii="Segoe UI Semilight" w:hAnsi="Segoe UI Semilight" w:cs="Segoe UI Semilight"/>
-        </w:rPr>
-      </w:pPr>
       <w:r>
         <w:rPr>
           <w:rFonts w:ascii="Segoe UI Semilight" w:hAnsi="Segoe UI Semilight" w:cs="Segoe UI Semilight"/>
@@ -1260,7 +2393,21 @@
         <w:rPr>
           <w:rFonts w:ascii="Segoe UI Semilight" w:hAnsi="Segoe UI Semilight" w:cs="Segoe UI Semilight"/>
         </w:rPr>
-        <w:t xml:space="preserve">The answer is probably yes, but I have done this in my spare time when I am not working, not being a parent, and not having fun in other areas. Email </w:t>
+        <w:t xml:space="preserve">The answer </w:t>
+      </w:r>
+      <w:r>
+        <w:rPr>
+          <w:rFonts w:ascii="Segoe UI Semilight" w:hAnsi="Segoe UI Semilight" w:cs="Segoe UI Semilight"/>
+        </w:rPr>
+        <w:t>is probably yes, but I do</w:t>
+      </w:r>
+      <w:bookmarkStart w:id="0" w:name="_GoBack"/>
+      <w:bookmarkEnd w:id="0"/>
+      <w:r>
+        <w:rPr>
+          <w:rFonts w:ascii="Segoe UI Semilight" w:hAnsi="Segoe UI Semilight" w:cs="Segoe UI Semilight"/>
+        </w:rPr>
+        <w:t xml:space="preserve"> this in my spare time when I am not working, not being a parent, and not having fun in other areas. Email </w:t>
       </w:r>
       <w:hyperlink r:id="rId6" w:history="1">
         <w:r>
@@ -1402,6 +2549,95 @@
 <file path=word/numbering.xml><?xml version="1.0" encoding="utf-8"?>
 <w:numbering xmlns:wpc="http://schemas.microsoft.com/office/word/2010/wordprocessingCanvas" xmlns:mc="http://schemas.openxmlformats.org/markup-compatibility/2006" xmlns:o="urn:schemas-microsoft-com:office:office" xmlns:r="http://schemas.openxmlformats.org/officeDocument/2006/relationships" xmlns:m="http://schemas.openxmlformats.org/officeDocument/2006/math" xmlns:v="urn:schemas-microsoft-com:vml" xmlns:wp14="http://schemas.microsoft.com/office/word/2010/wordprocessingDrawing" xmlns:wp="http://schemas.openxmlformats.org/drawingml/2006/wordprocessingDrawing" xmlns:w10="urn:schemas-microsoft-com:office:word" xmlns:w="http://schemas.openxmlformats.org/wordprocessingml/2006/main" xmlns:w14="http://schemas.microsoft.com/office/word/2010/wordml" xmlns:w15="http://schemas.microsoft.com/office/word/2012/wordml" xmlns:wpg="http://schemas.microsoft.com/office/word/2010/wordprocessingGroup" xmlns:wpi="http://schemas.microsoft.com/office/word/2010/wordprocessingInk" xmlns:wne="http://schemas.microsoft.com/office/word/2006/wordml" xmlns:wps="http://schemas.microsoft.com/office/word/2010/wordprocessingShape" mc:Ignorable="w14 w15 wp14">
   <w:abstractNum w:abstractNumId="0" w15:restartNumberingAfterBreak="0">
+    <w:nsid w:val="07783163"/>
+    <w:multiLevelType w:val="hybridMultilevel"/>
+    <w:tmpl w:val="B254D6E8"/>
+    <w:lvl w:ilvl="0" w:tplc="04090001">
+      <w:start w:val="1"/>
+      <w:numFmt w:val="bullet"/>
+      <w:lvlText w:val=""/>
+      <w:lvlJc w:val="left"/>
+      <w:pPr>
+        <w:ind w:left="1080" w:hanging="360"/>
+      </w:pPr>
+      <w:rPr>
+        <w:rFonts w:ascii="Symbol" w:hAnsi="Symbol" w:hint="default"/>
+      </w:rPr>
+    </w:lvl>
+    <w:lvl w:ilvl="1" w:tplc="04090019" w:tentative="1">
+      <w:start w:val="1"/>
+      <w:numFmt w:val="lowerLetter"/>
+      <w:lvlText w:val="%2."/>
+      <w:lvlJc w:val="left"/>
+      <w:pPr>
+        <w:ind w:left="1800" w:hanging="360"/>
+      </w:pPr>
+    </w:lvl>
+    <w:lvl w:ilvl="2" w:tplc="0409001B" w:tentative="1">
+      <w:start w:val="1"/>
+      <w:numFmt w:val="lowerRoman"/>
+      <w:lvlText w:val="%3."/>
+      <w:lvlJc w:val="right"/>
+      <w:pPr>
+        <w:ind w:left="2520" w:hanging="180"/>
+      </w:pPr>
+    </w:lvl>
+    <w:lvl w:ilvl="3" w:tplc="0409000F" w:tentative="1">
+      <w:start w:val="1"/>
+      <w:numFmt w:val="decimal"/>
+      <w:lvlText w:val="%4."/>
+      <w:lvlJc w:val="left"/>
+      <w:pPr>
+        <w:ind w:left="3240" w:hanging="360"/>
+      </w:pPr>
+    </w:lvl>
+    <w:lvl w:ilvl="4" w:tplc="04090019" w:tentative="1">
+      <w:start w:val="1"/>
+      <w:numFmt w:val="lowerLetter"/>
+      <w:lvlText w:val="%5."/>
+      <w:lvlJc w:val="left"/>
+      <w:pPr>
+        <w:ind w:left="3960" w:hanging="360"/>
+      </w:pPr>
+    </w:lvl>
+    <w:lvl w:ilvl="5" w:tplc="0409001B" w:tentative="1">
+      <w:start w:val="1"/>
+      <w:numFmt w:val="lowerRoman"/>
+      <w:lvlText w:val="%6."/>
+      <w:lvlJc w:val="right"/>
+      <w:pPr>
+        <w:ind w:left="4680" w:hanging="180"/>
+      </w:pPr>
+    </w:lvl>
+    <w:lvl w:ilvl="6" w:tplc="0409000F" w:tentative="1">
+      <w:start w:val="1"/>
+      <w:numFmt w:val="decimal"/>
+      <w:lvlText w:val="%7."/>
+      <w:lvlJc w:val="left"/>
+      <w:pPr>
+        <w:ind w:left="5400" w:hanging="360"/>
+      </w:pPr>
+    </w:lvl>
+    <w:lvl w:ilvl="7" w:tplc="04090019" w:tentative="1">
+      <w:start w:val="1"/>
+      <w:numFmt w:val="lowerLetter"/>
+      <w:lvlText w:val="%8."/>
+      <w:lvlJc w:val="left"/>
+      <w:pPr>
+        <w:ind w:left="6120" w:hanging="360"/>
+      </w:pPr>
+    </w:lvl>
+    <w:lvl w:ilvl="8" w:tplc="0409001B" w:tentative="1">
+      <w:start w:val="1"/>
+      <w:numFmt w:val="lowerRoman"/>
+      <w:lvlText w:val="%9."/>
+      <w:lvlJc w:val="right"/>
+      <w:pPr>
+        <w:ind w:left="6840" w:hanging="180"/>
+      </w:pPr>
+    </w:lvl>
+  </w:abstractNum>
+  <w:abstractNum w:abstractNumId="1" w15:restartNumberingAfterBreak="0">
     <w:nsid w:val="24603B0D"/>
     <w:multiLevelType w:val="hybridMultilevel"/>
     <w:tmpl w:val="391AEF92"/>
@@ -1514,7 +2750,7 @@
       </w:rPr>
     </w:lvl>
   </w:abstractNum>
-  <w:abstractNum w:abstractNumId="1" w15:restartNumberingAfterBreak="0">
+  <w:abstractNum w:abstractNumId="2" w15:restartNumberingAfterBreak="0">
     <w:nsid w:val="28440587"/>
     <w:multiLevelType w:val="hybridMultilevel"/>
     <w:tmpl w:val="5FB89F44"/>
@@ -1600,7 +2836,7 @@
       </w:pPr>
     </w:lvl>
   </w:abstractNum>
-  <w:abstractNum w:abstractNumId="2" w15:restartNumberingAfterBreak="0">
+  <w:abstractNum w:abstractNumId="3" w15:restartNumberingAfterBreak="0">
     <w:nsid w:val="3A3D65CE"/>
     <w:multiLevelType w:val="hybridMultilevel"/>
     <w:tmpl w:val="9D0EC66C"/>
@@ -1713,7 +2949,120 @@
       </w:rPr>
     </w:lvl>
   </w:abstractNum>
-  <w:abstractNum w:abstractNumId="3" w15:restartNumberingAfterBreak="0">
+  <w:abstractNum w:abstractNumId="4" w15:restartNumberingAfterBreak="0">
+    <w:nsid w:val="57F222FE"/>
+    <w:multiLevelType w:val="hybridMultilevel"/>
+    <w:tmpl w:val="501C989A"/>
+    <w:lvl w:ilvl="0" w:tplc="04090001">
+      <w:start w:val="1"/>
+      <w:numFmt w:val="bullet"/>
+      <w:lvlText w:val=""/>
+      <w:lvlJc w:val="left"/>
+      <w:pPr>
+        <w:ind w:left="720" w:hanging="360"/>
+      </w:pPr>
+      <w:rPr>
+        <w:rFonts w:ascii="Symbol" w:hAnsi="Symbol" w:hint="default"/>
+      </w:rPr>
+    </w:lvl>
+    <w:lvl w:ilvl="1" w:tplc="04090003" w:tentative="1">
+      <w:start w:val="1"/>
+      <w:numFmt w:val="bullet"/>
+      <w:lvlText w:val="o"/>
+      <w:lvlJc w:val="left"/>
+      <w:pPr>
+        <w:ind w:left="1440" w:hanging="360"/>
+      </w:pPr>
+      <w:rPr>
+        <w:rFonts w:ascii="Courier New" w:hAnsi="Courier New" w:cs="Courier New" w:hint="default"/>
+      </w:rPr>
+    </w:lvl>
+    <w:lvl w:ilvl="2" w:tplc="04090005" w:tentative="1">
+      <w:start w:val="1"/>
+      <w:numFmt w:val="bullet"/>
+      <w:lvlText w:val=""/>
+      <w:lvlJc w:val="left"/>
+      <w:pPr>
+        <w:ind w:left="2160" w:hanging="360"/>
+      </w:pPr>
+      <w:rPr>
+        <w:rFonts w:ascii="Wingdings" w:hAnsi="Wingdings" w:hint="default"/>
+      </w:rPr>
+    </w:lvl>
+    <w:lvl w:ilvl="3" w:tplc="04090001" w:tentative="1">
+      <w:start w:val="1"/>
+      <w:numFmt w:val="bullet"/>
+      <w:lvlText w:val=""/>
+      <w:lvlJc w:val="left"/>
+      <w:pPr>
+        <w:ind w:left="2880" w:hanging="360"/>
+      </w:pPr>
+      <w:rPr>
+        <w:rFonts w:ascii="Symbol" w:hAnsi="Symbol" w:hint="default"/>
+      </w:rPr>
+    </w:lvl>
+    <w:lvl w:ilvl="4" w:tplc="04090003" w:tentative="1">
+      <w:start w:val="1"/>
+      <w:numFmt w:val="bullet"/>
+      <w:lvlText w:val="o"/>
+      <w:lvlJc w:val="left"/>
+      <w:pPr>
+        <w:ind w:left="3600" w:hanging="360"/>
+      </w:pPr>
+      <w:rPr>
+        <w:rFonts w:ascii="Courier New" w:hAnsi="Courier New" w:cs="Courier New" w:hint="default"/>
+      </w:rPr>
+    </w:lvl>
+    <w:lvl w:ilvl="5" w:tplc="04090005" w:tentative="1">
+      <w:start w:val="1"/>
+      <w:numFmt w:val="bullet"/>
+      <w:lvlText w:val=""/>
+      <w:lvlJc w:val="left"/>
+      <w:pPr>
+        <w:ind w:left="4320" w:hanging="360"/>
+      </w:pPr>
+      <w:rPr>
+        <w:rFonts w:ascii="Wingdings" w:hAnsi="Wingdings" w:hint="default"/>
+      </w:rPr>
+    </w:lvl>
+    <w:lvl w:ilvl="6" w:tplc="04090001" w:tentative="1">
+      <w:start w:val="1"/>
+      <w:numFmt w:val="bullet"/>
+      <w:lvlText w:val=""/>
+      <w:lvlJc w:val="left"/>
+      <w:pPr>
+        <w:ind w:left="5040" w:hanging="360"/>
+      </w:pPr>
+      <w:rPr>
+        <w:rFonts w:ascii="Symbol" w:hAnsi="Symbol" w:hint="default"/>
+      </w:rPr>
+    </w:lvl>
+    <w:lvl w:ilvl="7" w:tplc="04090003" w:tentative="1">
+      <w:start w:val="1"/>
+      <w:numFmt w:val="bullet"/>
+      <w:lvlText w:val="o"/>
+      <w:lvlJc w:val="left"/>
+      <w:pPr>
+        <w:ind w:left="5760" w:hanging="360"/>
+      </w:pPr>
+      <w:rPr>
+        <w:rFonts w:ascii="Courier New" w:hAnsi="Courier New" w:cs="Courier New" w:hint="default"/>
+      </w:rPr>
+    </w:lvl>
+    <w:lvl w:ilvl="8" w:tplc="04090005" w:tentative="1">
+      <w:start w:val="1"/>
+      <w:numFmt w:val="bullet"/>
+      <w:lvlText w:val=""/>
+      <w:lvlJc w:val="left"/>
+      <w:pPr>
+        <w:ind w:left="6480" w:hanging="360"/>
+      </w:pPr>
+      <w:rPr>
+        <w:rFonts w:ascii="Wingdings" w:hAnsi="Wingdings" w:hint="default"/>
+      </w:rPr>
+    </w:lvl>
+  </w:abstractNum>
+  <w:abstractNum w:abstractNumId="5" w15:restartNumberingAfterBreak="0">
     <w:nsid w:val="5C394FCB"/>
     <w:multiLevelType w:val="hybridMultilevel"/>
     <w:tmpl w:val="A82C116C"/>
@@ -1826,17 +3175,320 @@
       </w:rPr>
     </w:lvl>
   </w:abstractNum>
+  <w:abstractNum w:abstractNumId="6" w15:restartNumberingAfterBreak="0">
+    <w:nsid w:val="5ED444CB"/>
+    <w:multiLevelType w:val="hybridMultilevel"/>
+    <w:tmpl w:val="C140374E"/>
+    <w:lvl w:ilvl="0" w:tplc="04090001">
+      <w:start w:val="1"/>
+      <w:numFmt w:val="bullet"/>
+      <w:lvlText w:val=""/>
+      <w:lvlJc w:val="left"/>
+      <w:pPr>
+        <w:ind w:left="1080" w:hanging="360"/>
+      </w:pPr>
+      <w:rPr>
+        <w:rFonts w:ascii="Symbol" w:hAnsi="Symbol" w:hint="default"/>
+      </w:rPr>
+    </w:lvl>
+    <w:lvl w:ilvl="1" w:tplc="04090019" w:tentative="1">
+      <w:start w:val="1"/>
+      <w:numFmt w:val="lowerLetter"/>
+      <w:lvlText w:val="%2."/>
+      <w:lvlJc w:val="left"/>
+      <w:pPr>
+        <w:ind w:left="1800" w:hanging="360"/>
+      </w:pPr>
+    </w:lvl>
+    <w:lvl w:ilvl="2" w:tplc="0409001B" w:tentative="1">
+      <w:start w:val="1"/>
+      <w:numFmt w:val="lowerRoman"/>
+      <w:lvlText w:val="%3."/>
+      <w:lvlJc w:val="right"/>
+      <w:pPr>
+        <w:ind w:left="2520" w:hanging="180"/>
+      </w:pPr>
+    </w:lvl>
+    <w:lvl w:ilvl="3" w:tplc="0409000F" w:tentative="1">
+      <w:start w:val="1"/>
+      <w:numFmt w:val="decimal"/>
+      <w:lvlText w:val="%4."/>
+      <w:lvlJc w:val="left"/>
+      <w:pPr>
+        <w:ind w:left="3240" w:hanging="360"/>
+      </w:pPr>
+    </w:lvl>
+    <w:lvl w:ilvl="4" w:tplc="04090019" w:tentative="1">
+      <w:start w:val="1"/>
+      <w:numFmt w:val="lowerLetter"/>
+      <w:lvlText w:val="%5."/>
+      <w:lvlJc w:val="left"/>
+      <w:pPr>
+        <w:ind w:left="3960" w:hanging="360"/>
+      </w:pPr>
+    </w:lvl>
+    <w:lvl w:ilvl="5" w:tplc="0409001B" w:tentative="1">
+      <w:start w:val="1"/>
+      <w:numFmt w:val="lowerRoman"/>
+      <w:lvlText w:val="%6."/>
+      <w:lvlJc w:val="right"/>
+      <w:pPr>
+        <w:ind w:left="4680" w:hanging="180"/>
+      </w:pPr>
+    </w:lvl>
+    <w:lvl w:ilvl="6" w:tplc="0409000F" w:tentative="1">
+      <w:start w:val="1"/>
+      <w:numFmt w:val="decimal"/>
+      <w:lvlText w:val="%7."/>
+      <w:lvlJc w:val="left"/>
+      <w:pPr>
+        <w:ind w:left="5400" w:hanging="360"/>
+      </w:pPr>
+    </w:lvl>
+    <w:lvl w:ilvl="7" w:tplc="04090019" w:tentative="1">
+      <w:start w:val="1"/>
+      <w:numFmt w:val="lowerLetter"/>
+      <w:lvlText w:val="%8."/>
+      <w:lvlJc w:val="left"/>
+      <w:pPr>
+        <w:ind w:left="6120" w:hanging="360"/>
+      </w:pPr>
+    </w:lvl>
+    <w:lvl w:ilvl="8" w:tplc="0409001B" w:tentative="1">
+      <w:start w:val="1"/>
+      <w:numFmt w:val="lowerRoman"/>
+      <w:lvlText w:val="%9."/>
+      <w:lvlJc w:val="right"/>
+      <w:pPr>
+        <w:ind w:left="6840" w:hanging="180"/>
+      </w:pPr>
+    </w:lvl>
+  </w:abstractNum>
+  <w:abstractNum w:abstractNumId="7" w15:restartNumberingAfterBreak="0">
+    <w:nsid w:val="6A39657B"/>
+    <w:multiLevelType w:val="hybridMultilevel"/>
+    <w:tmpl w:val="3C00479E"/>
+    <w:lvl w:ilvl="0" w:tplc="04090001">
+      <w:start w:val="1"/>
+      <w:numFmt w:val="bullet"/>
+      <w:lvlText w:val=""/>
+      <w:lvlJc w:val="left"/>
+      <w:pPr>
+        <w:ind w:left="720" w:hanging="360"/>
+      </w:pPr>
+      <w:rPr>
+        <w:rFonts w:ascii="Symbol" w:hAnsi="Symbol" w:hint="default"/>
+      </w:rPr>
+    </w:lvl>
+    <w:lvl w:ilvl="1" w:tplc="04090003" w:tentative="1">
+      <w:start w:val="1"/>
+      <w:numFmt w:val="bullet"/>
+      <w:lvlText w:val="o"/>
+      <w:lvlJc w:val="left"/>
+      <w:pPr>
+        <w:ind w:left="1440" w:hanging="360"/>
+      </w:pPr>
+      <w:rPr>
+        <w:rFonts w:ascii="Courier New" w:hAnsi="Courier New" w:cs="Courier New" w:hint="default"/>
+      </w:rPr>
+    </w:lvl>
+    <w:lvl w:ilvl="2" w:tplc="04090005" w:tentative="1">
+      <w:start w:val="1"/>
+      <w:numFmt w:val="bullet"/>
+      <w:lvlText w:val=""/>
+      <w:lvlJc w:val="left"/>
+      <w:pPr>
+        <w:ind w:left="2160" w:hanging="360"/>
+      </w:pPr>
+      <w:rPr>
+        <w:rFonts w:ascii="Wingdings" w:hAnsi="Wingdings" w:hint="default"/>
+      </w:rPr>
+    </w:lvl>
+    <w:lvl w:ilvl="3" w:tplc="04090001" w:tentative="1">
+      <w:start w:val="1"/>
+      <w:numFmt w:val="bullet"/>
+      <w:lvlText w:val=""/>
+      <w:lvlJc w:val="left"/>
+      <w:pPr>
+        <w:ind w:left="2880" w:hanging="360"/>
+      </w:pPr>
+      <w:rPr>
+        <w:rFonts w:ascii="Symbol" w:hAnsi="Symbol" w:hint="default"/>
+      </w:rPr>
+    </w:lvl>
+    <w:lvl w:ilvl="4" w:tplc="04090003" w:tentative="1">
+      <w:start w:val="1"/>
+      <w:numFmt w:val="bullet"/>
+      <w:lvlText w:val="o"/>
+      <w:lvlJc w:val="left"/>
+      <w:pPr>
+        <w:ind w:left="3600" w:hanging="360"/>
+      </w:pPr>
+      <w:rPr>
+        <w:rFonts w:ascii="Courier New" w:hAnsi="Courier New" w:cs="Courier New" w:hint="default"/>
+      </w:rPr>
+    </w:lvl>
+    <w:lvl w:ilvl="5" w:tplc="04090005" w:tentative="1">
+      <w:start w:val="1"/>
+      <w:numFmt w:val="bullet"/>
+      <w:lvlText w:val=""/>
+      <w:lvlJc w:val="left"/>
+      <w:pPr>
+        <w:ind w:left="4320" w:hanging="360"/>
+      </w:pPr>
+      <w:rPr>
+        <w:rFonts w:ascii="Wingdings" w:hAnsi="Wingdings" w:hint="default"/>
+      </w:rPr>
+    </w:lvl>
+    <w:lvl w:ilvl="6" w:tplc="04090001" w:tentative="1">
+      <w:start w:val="1"/>
+      <w:numFmt w:val="bullet"/>
+      <w:lvlText w:val=""/>
+      <w:lvlJc w:val="left"/>
+      <w:pPr>
+        <w:ind w:left="5040" w:hanging="360"/>
+      </w:pPr>
+      <w:rPr>
+        <w:rFonts w:ascii="Symbol" w:hAnsi="Symbol" w:hint="default"/>
+      </w:rPr>
+    </w:lvl>
+    <w:lvl w:ilvl="7" w:tplc="04090003" w:tentative="1">
+      <w:start w:val="1"/>
+      <w:numFmt w:val="bullet"/>
+      <w:lvlText w:val="o"/>
+      <w:lvlJc w:val="left"/>
+      <w:pPr>
+        <w:ind w:left="5760" w:hanging="360"/>
+      </w:pPr>
+      <w:rPr>
+        <w:rFonts w:ascii="Courier New" w:hAnsi="Courier New" w:cs="Courier New" w:hint="default"/>
+      </w:rPr>
+    </w:lvl>
+    <w:lvl w:ilvl="8" w:tplc="04090005" w:tentative="1">
+      <w:start w:val="1"/>
+      <w:numFmt w:val="bullet"/>
+      <w:lvlText w:val=""/>
+      <w:lvlJc w:val="left"/>
+      <w:pPr>
+        <w:ind w:left="6480" w:hanging="360"/>
+      </w:pPr>
+      <w:rPr>
+        <w:rFonts w:ascii="Wingdings" w:hAnsi="Wingdings" w:hint="default"/>
+      </w:rPr>
+    </w:lvl>
+  </w:abstractNum>
+  <w:abstractNum w:abstractNumId="8" w15:restartNumberingAfterBreak="0">
+    <w:nsid w:val="7FCA477F"/>
+    <w:multiLevelType w:val="hybridMultilevel"/>
+    <w:tmpl w:val="25220AF0"/>
+    <w:lvl w:ilvl="0" w:tplc="0409000F">
+      <w:start w:val="1"/>
+      <w:numFmt w:val="decimal"/>
+      <w:lvlText w:val="%1."/>
+      <w:lvlJc w:val="left"/>
+      <w:pPr>
+        <w:ind w:left="720" w:hanging="360"/>
+      </w:pPr>
+    </w:lvl>
+    <w:lvl w:ilvl="1" w:tplc="04090019" w:tentative="1">
+      <w:start w:val="1"/>
+      <w:numFmt w:val="lowerLetter"/>
+      <w:lvlText w:val="%2."/>
+      <w:lvlJc w:val="left"/>
+      <w:pPr>
+        <w:ind w:left="1440" w:hanging="360"/>
+      </w:pPr>
+    </w:lvl>
+    <w:lvl w:ilvl="2" w:tplc="0409001B" w:tentative="1">
+      <w:start w:val="1"/>
+      <w:numFmt w:val="lowerRoman"/>
+      <w:lvlText w:val="%3."/>
+      <w:lvlJc w:val="right"/>
+      <w:pPr>
+        <w:ind w:left="2160" w:hanging="180"/>
+      </w:pPr>
+    </w:lvl>
+    <w:lvl w:ilvl="3" w:tplc="0409000F" w:tentative="1">
+      <w:start w:val="1"/>
+      <w:numFmt w:val="decimal"/>
+      <w:lvlText w:val="%4."/>
+      <w:lvlJc w:val="left"/>
+      <w:pPr>
+        <w:ind w:left="2880" w:hanging="360"/>
+      </w:pPr>
+    </w:lvl>
+    <w:lvl w:ilvl="4" w:tplc="04090019" w:tentative="1">
+      <w:start w:val="1"/>
+      <w:numFmt w:val="lowerLetter"/>
+      <w:lvlText w:val="%5."/>
+      <w:lvlJc w:val="left"/>
+      <w:pPr>
+        <w:ind w:left="3600" w:hanging="360"/>
+      </w:pPr>
+    </w:lvl>
+    <w:lvl w:ilvl="5" w:tplc="0409001B" w:tentative="1">
+      <w:start w:val="1"/>
+      <w:numFmt w:val="lowerRoman"/>
+      <w:lvlText w:val="%6."/>
+      <w:lvlJc w:val="right"/>
+      <w:pPr>
+        <w:ind w:left="4320" w:hanging="180"/>
+      </w:pPr>
+    </w:lvl>
+    <w:lvl w:ilvl="6" w:tplc="0409000F" w:tentative="1">
+      <w:start w:val="1"/>
+      <w:numFmt w:val="decimal"/>
+      <w:lvlText w:val="%7."/>
+      <w:lvlJc w:val="left"/>
+      <w:pPr>
+        <w:ind w:left="5040" w:hanging="360"/>
+      </w:pPr>
+    </w:lvl>
+    <w:lvl w:ilvl="7" w:tplc="04090019" w:tentative="1">
+      <w:start w:val="1"/>
+      <w:numFmt w:val="lowerLetter"/>
+      <w:lvlText w:val="%8."/>
+      <w:lvlJc w:val="left"/>
+      <w:pPr>
+        <w:ind w:left="5760" w:hanging="360"/>
+      </w:pPr>
+    </w:lvl>
+    <w:lvl w:ilvl="8" w:tplc="0409001B" w:tentative="1">
+      <w:start w:val="1"/>
+      <w:numFmt w:val="lowerRoman"/>
+      <w:lvlText w:val="%9."/>
+      <w:lvlJc w:val="right"/>
+      <w:pPr>
+        <w:ind w:left="6480" w:hanging="180"/>
+      </w:pPr>
+    </w:lvl>
+  </w:abstractNum>
   <w:num w:numId="1">
+    <w:abstractNumId w:val="2"/>
+  </w:num>
+  <w:num w:numId="2">
+    <w:abstractNumId w:val="5"/>
+  </w:num>
+  <w:num w:numId="3">
     <w:abstractNumId w:val="1"/>
   </w:num>
-  <w:num w:numId="2">
+  <w:num w:numId="4">
     <w:abstractNumId w:val="3"/>
   </w:num>
-  <w:num w:numId="3">
+  <w:num w:numId="5">
+    <w:abstractNumId w:val="4"/>
+  </w:num>
+  <w:num w:numId="6">
+    <w:abstractNumId w:val="8"/>
+  </w:num>
+  <w:num w:numId="7">
+    <w:abstractNumId w:val="6"/>
+  </w:num>
+  <w:num w:numId="8">
     <w:abstractNumId w:val="0"/>
   </w:num>
-  <w:num w:numId="4">
-    <w:abstractNumId w:val="2"/>
+  <w:num w:numId="9">
+    <w:abstractNumId w:val="7"/>
   </w:num>
 </w:numbering>
 </file>
@@ -2238,6 +3890,7 @@
   <w:style w:type="character" w:default="1" w:styleId="DefaultParagraphFont">
     <w:name w:val="Default Paragraph Font"/>
     <w:uiPriority w:val="1"/>
+    <w:semiHidden/>
     <w:unhideWhenUsed/>
   </w:style>
   <w:style w:type="table" w:default="1" w:styleId="TableNormal">

</xml_diff>